<commit_message>
Delivery order business added
</commit_message>
<xml_diff>
--- a/CRS-Documents/Sales/CRS/Samuda-CRS-Order-to-Cash-V-0.4.6.2.docx
+++ b/CRS-Documents/Sales/CRS/Samuda-CRS-Order-to-Cash-V-0.4.6.2.docx
@@ -11,7 +11,7 @@
           <w:noProof/>
         </w:rPr>
         <w:pict>
-          <v:rect id="graphic1" o:spid="_x0000_s1026" style="position:absolute;left:0;text-align:left;margin-left:5856.9pt;margin-top:.05pt;width:468.75pt;height:198.75pt;z-index:251658240;visibility:visible;mso-position-horizontal:right" o:gfxdata="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" filled="f" stroked="f" strokecolor="#3465a4">
+          <v:rect id="graphic1" o:spid="_x0000_s1026" style="position:absolute;left:0;text-align:left;margin-left:6274.45pt;margin-top:.05pt;width:468.75pt;height:198.75pt;z-index:251658240;visibility:visible;mso-position-horizontal:right" o:gfxdata="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" filled="f" stroked="f" strokecolor="#3465a4">
             <v:stroke joinstyle="round"/>
             <v:textbox>
               <w:txbxContent>
@@ -145,7 +145,7 @@
         </w:rPr>
       </w:pPr>
       <w:bookmarkStart w:id="0" w:name="_Toc473540486"/>
-      <w:bookmarkStart w:id="1" w:name="_Toc511135160"/>
+      <w:bookmarkStart w:id="1" w:name="_Toc511135882"/>
       <w:bookmarkEnd w:id="0"/>
       <w:r>
         <w:rPr>
@@ -1357,7 +1357,7 @@
         </w:rPr>
       </w:pPr>
       <w:bookmarkStart w:id="2" w:name="_Toc473540487"/>
-      <w:bookmarkStart w:id="3" w:name="_Toc511135161"/>
+      <w:bookmarkStart w:id="3" w:name="_Toc511135883"/>
       <w:bookmarkEnd w:id="2"/>
       <w:r>
         <w:rPr>
@@ -2822,7 +2822,7 @@
     <w:p/>
     <w:p/>
     <w:p/>
-    <w:bookmarkStart w:id="6" w:name="_Toc511135162" w:displacedByCustomXml="next"/>
+    <w:bookmarkStart w:id="6" w:name="_Toc511135884" w:displacedByCustomXml="next"/>
     <w:sdt>
       <w:sdtPr>
         <w:rPr>
@@ -2873,7 +2873,7 @@
           <w:r>
             <w:fldChar w:fldCharType="separate"/>
           </w:r>
-          <w:hyperlink w:anchor="_Toc511135160" w:history="1">
+          <w:hyperlink w:anchor="_Toc511135882" w:history="1">
             <w:r>
               <w:rPr>
                 <w:rStyle w:val="Hyperlink"/>
@@ -2917,7 +2917,7 @@
                 <w:noProof/>
                 <w:webHidden/>
               </w:rPr>
-              <w:instrText xml:space="preserve"> PAGEREF _Toc511135160 \h </w:instrText>
+              <w:instrText xml:space="preserve"> PAGEREF _Toc511135882 \h </w:instrText>
             </w:r>
             <w:r>
               <w:rPr>
@@ -2961,7 +2961,7 @@
               <w:color w:val="auto"/>
             </w:rPr>
           </w:pPr>
-          <w:hyperlink w:anchor="_Toc511135161" w:history="1">
+          <w:hyperlink w:anchor="_Toc511135883" w:history="1">
             <w:r>
               <w:rPr>
                 <w:rStyle w:val="Hyperlink"/>
@@ -3005,7 +3005,7 @@
                 <w:noProof/>
                 <w:webHidden/>
               </w:rPr>
-              <w:instrText xml:space="preserve"> PAGEREF _Toc511135161 \h </w:instrText>
+              <w:instrText xml:space="preserve"> PAGEREF _Toc511135883 \h </w:instrText>
             </w:r>
             <w:r>
               <w:rPr>
@@ -3048,7 +3048,7 @@
               <w:color w:val="auto"/>
             </w:rPr>
           </w:pPr>
-          <w:hyperlink w:anchor="_Toc511135162" w:history="1">
+          <w:hyperlink w:anchor="_Toc511135884" w:history="1">
             <w:r>
               <w:rPr>
                 <w:rStyle w:val="Hyperlink"/>
@@ -3076,7 +3076,7 @@
                 <w:noProof/>
                 <w:webHidden/>
               </w:rPr>
-              <w:instrText xml:space="preserve"> PAGEREF _Toc511135162 \h </w:instrText>
+              <w:instrText xml:space="preserve"> PAGEREF _Toc511135884 \h </w:instrText>
             </w:r>
             <w:r>
               <w:rPr>
@@ -3120,7 +3120,7 @@
               <w:color w:val="auto"/>
             </w:rPr>
           </w:pPr>
-          <w:hyperlink w:anchor="_Toc511135163" w:history="1">
+          <w:hyperlink w:anchor="_Toc511135885" w:history="1">
             <w:r>
               <w:rPr>
                 <w:rStyle w:val="Hyperlink"/>
@@ -3164,7 +3164,7 @@
                 <w:noProof/>
                 <w:webHidden/>
               </w:rPr>
-              <w:instrText xml:space="preserve"> PAGEREF _Toc511135163 \h </w:instrText>
+              <w:instrText xml:space="preserve"> PAGEREF _Toc511135885 \h </w:instrText>
             </w:r>
             <w:r>
               <w:rPr>
@@ -3184,7 +3184,7 @@
                 <w:noProof/>
                 <w:webHidden/>
               </w:rPr>
-              <w:t>7</w:t>
+              <w:t>6</w:t>
             </w:r>
             <w:r>
               <w:rPr>
@@ -3207,7 +3207,7 @@
               <w:color w:val="auto"/>
             </w:rPr>
           </w:pPr>
-          <w:hyperlink w:anchor="_Toc511135164" w:history="1">
+          <w:hyperlink w:anchor="_Toc511135886" w:history="1">
             <w:r>
               <w:rPr>
                 <w:rStyle w:val="Hyperlink"/>
@@ -3235,7 +3235,7 @@
                 <w:noProof/>
                 <w:webHidden/>
               </w:rPr>
-              <w:instrText xml:space="preserve"> PAGEREF _Toc511135164 \h </w:instrText>
+              <w:instrText xml:space="preserve"> PAGEREF _Toc511135886 \h </w:instrText>
             </w:r>
             <w:r>
               <w:rPr>
@@ -3255,7 +3255,7 @@
                 <w:noProof/>
                 <w:webHidden/>
               </w:rPr>
-              <w:t>7</w:t>
+              <w:t>6</w:t>
             </w:r>
             <w:r>
               <w:rPr>
@@ -3279,7 +3279,7 @@
               <w:color w:val="auto"/>
             </w:rPr>
           </w:pPr>
-          <w:hyperlink w:anchor="_Toc511135165" w:history="1">
+          <w:hyperlink w:anchor="_Toc511135887" w:history="1">
             <w:r>
               <w:rPr>
                 <w:rStyle w:val="Hyperlink"/>
@@ -3323,7 +3323,7 @@
                 <w:noProof/>
                 <w:webHidden/>
               </w:rPr>
-              <w:instrText xml:space="preserve"> PAGEREF _Toc511135165 \h </w:instrText>
+              <w:instrText xml:space="preserve"> PAGEREF _Toc511135887 \h </w:instrText>
             </w:r>
             <w:r>
               <w:rPr>
@@ -3343,7 +3343,7 @@
                 <w:noProof/>
                 <w:webHidden/>
               </w:rPr>
-              <w:t>7</w:t>
+              <w:t>6</w:t>
             </w:r>
             <w:r>
               <w:rPr>
@@ -3367,7 +3367,7 @@
               <w:color w:val="auto"/>
             </w:rPr>
           </w:pPr>
-          <w:hyperlink w:anchor="_Toc511135166" w:history="1">
+          <w:hyperlink w:anchor="_Toc511135888" w:history="1">
             <w:r>
               <w:rPr>
                 <w:rStyle w:val="Hyperlink"/>
@@ -3411,7 +3411,7 @@
                 <w:noProof/>
                 <w:webHidden/>
               </w:rPr>
-              <w:instrText xml:space="preserve"> PAGEREF _Toc511135166 \h </w:instrText>
+              <w:instrText xml:space="preserve"> PAGEREF _Toc511135888 \h </w:instrText>
             </w:r>
             <w:r>
               <w:rPr>
@@ -3431,7 +3431,7 @@
                 <w:noProof/>
                 <w:webHidden/>
               </w:rPr>
-              <w:t>7</w:t>
+              <w:t>6</w:t>
             </w:r>
             <w:r>
               <w:rPr>
@@ -3454,7 +3454,7 @@
               <w:color w:val="auto"/>
             </w:rPr>
           </w:pPr>
-          <w:hyperlink w:anchor="_Toc511135167" w:history="1">
+          <w:hyperlink w:anchor="_Toc511135889" w:history="1">
             <w:r>
               <w:rPr>
                 <w:rStyle w:val="Hyperlink"/>
@@ -3482,7 +3482,7 @@
                 <w:noProof/>
                 <w:webHidden/>
               </w:rPr>
-              <w:instrText xml:space="preserve"> PAGEREF _Toc511135167 \h </w:instrText>
+              <w:instrText xml:space="preserve"> PAGEREF _Toc511135889 \h </w:instrText>
             </w:r>
             <w:r>
               <w:rPr>
@@ -3502,7 +3502,7 @@
                 <w:noProof/>
                 <w:webHidden/>
               </w:rPr>
-              <w:t>8</w:t>
+              <w:t>7</w:t>
             </w:r>
             <w:r>
               <w:rPr>
@@ -3525,7 +3525,7 @@
               <w:color w:val="auto"/>
             </w:rPr>
           </w:pPr>
-          <w:hyperlink w:anchor="_Toc511135168" w:history="1">
+          <w:hyperlink w:anchor="_Toc511135890" w:history="1">
             <w:r>
               <w:rPr>
                 <w:rStyle w:val="Hyperlink"/>
@@ -3553,7 +3553,7 @@
                 <w:noProof/>
                 <w:webHidden/>
               </w:rPr>
-              <w:instrText xml:space="preserve"> PAGEREF _Toc511135168 \h </w:instrText>
+              <w:instrText xml:space="preserve"> PAGEREF _Toc511135890 \h </w:instrText>
             </w:r>
             <w:r>
               <w:rPr>
@@ -3573,7 +3573,7 @@
                 <w:noProof/>
                 <w:webHidden/>
               </w:rPr>
-              <w:t>8</w:t>
+              <w:t>7</w:t>
             </w:r>
             <w:r>
               <w:rPr>
@@ -3596,7 +3596,7 @@
               <w:color w:val="auto"/>
             </w:rPr>
           </w:pPr>
-          <w:hyperlink w:anchor="_Toc511135169" w:history="1">
+          <w:hyperlink w:anchor="_Toc511135891" w:history="1">
             <w:r>
               <w:rPr>
                 <w:rStyle w:val="Hyperlink"/>
@@ -3624,7 +3624,7 @@
                 <w:noProof/>
                 <w:webHidden/>
               </w:rPr>
-              <w:instrText xml:space="preserve"> PAGEREF _Toc511135169 \h </w:instrText>
+              <w:instrText xml:space="preserve"> PAGEREF _Toc511135891 \h </w:instrText>
             </w:r>
             <w:r>
               <w:rPr>
@@ -3644,7 +3644,7 @@
                 <w:noProof/>
                 <w:webHidden/>
               </w:rPr>
-              <w:t>8</w:t>
+              <w:t>7</w:t>
             </w:r>
             <w:r>
               <w:rPr>
@@ -3667,7 +3667,7 @@
               <w:color w:val="auto"/>
             </w:rPr>
           </w:pPr>
-          <w:hyperlink w:anchor="_Toc511135170" w:history="1">
+          <w:hyperlink w:anchor="_Toc511135892" w:history="1">
             <w:r>
               <w:rPr>
                 <w:rStyle w:val="Hyperlink"/>
@@ -3702,7 +3702,7 @@
                 <w:noProof/>
                 <w:webHidden/>
               </w:rPr>
-              <w:instrText xml:space="preserve"> PAGEREF _Toc511135170 \h </w:instrText>
+              <w:instrText xml:space="preserve"> PAGEREF _Toc511135892 \h </w:instrText>
             </w:r>
             <w:r>
               <w:rPr>
@@ -3722,7 +3722,7 @@
                 <w:noProof/>
                 <w:webHidden/>
               </w:rPr>
-              <w:t>8</w:t>
+              <w:t>7</w:t>
             </w:r>
             <w:r>
               <w:rPr>
@@ -3745,7 +3745,7 @@
               <w:color w:val="auto"/>
             </w:rPr>
           </w:pPr>
-          <w:hyperlink w:anchor="_Toc511135171" w:history="1">
+          <w:hyperlink w:anchor="_Toc511135893" w:history="1">
             <w:r>
               <w:rPr>
                 <w:rStyle w:val="Hyperlink"/>
@@ -3773,7 +3773,7 @@
                 <w:noProof/>
                 <w:webHidden/>
               </w:rPr>
-              <w:instrText xml:space="preserve"> PAGEREF _Toc511135171 \h </w:instrText>
+              <w:instrText xml:space="preserve"> PAGEREF _Toc511135893 \h </w:instrText>
             </w:r>
             <w:r>
               <w:rPr>
@@ -3793,7 +3793,7 @@
                 <w:noProof/>
                 <w:webHidden/>
               </w:rPr>
-              <w:t>9</w:t>
+              <w:t>8</w:t>
             </w:r>
             <w:r>
               <w:rPr>
@@ -3816,7 +3816,7 @@
               <w:color w:val="auto"/>
             </w:rPr>
           </w:pPr>
-          <w:hyperlink w:anchor="_Toc511135172" w:history="1">
+          <w:hyperlink w:anchor="_Toc511135894" w:history="1">
             <w:r>
               <w:rPr>
                 <w:rStyle w:val="Hyperlink"/>
@@ -3844,7 +3844,7 @@
                 <w:noProof/>
                 <w:webHidden/>
               </w:rPr>
-              <w:instrText xml:space="preserve"> PAGEREF _Toc511135172 \h </w:instrText>
+              <w:instrText xml:space="preserve"> PAGEREF _Toc511135894 \h </w:instrText>
             </w:r>
             <w:r>
               <w:rPr>
@@ -3864,7 +3864,7 @@
                 <w:noProof/>
                 <w:webHidden/>
               </w:rPr>
-              <w:t>11</w:t>
+              <w:t>10</w:t>
             </w:r>
             <w:r>
               <w:rPr>
@@ -3887,7 +3887,7 @@
               <w:color w:val="auto"/>
             </w:rPr>
           </w:pPr>
-          <w:hyperlink w:anchor="_Toc511135173" w:history="1">
+          <w:hyperlink w:anchor="_Toc511135895" w:history="1">
             <w:r>
               <w:rPr>
                 <w:rStyle w:val="Hyperlink"/>
@@ -3915,7 +3915,7 @@
                 <w:noProof/>
                 <w:webHidden/>
               </w:rPr>
-              <w:instrText xml:space="preserve"> PAGEREF _Toc511135173 \h </w:instrText>
+              <w:instrText xml:space="preserve"> PAGEREF _Toc511135895 \h </w:instrText>
             </w:r>
             <w:r>
               <w:rPr>
@@ -3935,7 +3935,7 @@
                 <w:noProof/>
                 <w:webHidden/>
               </w:rPr>
-              <w:t>11</w:t>
+              <w:t>10</w:t>
             </w:r>
             <w:r>
               <w:rPr>
@@ -3958,7 +3958,7 @@
               <w:color w:val="auto"/>
             </w:rPr>
           </w:pPr>
-          <w:hyperlink w:anchor="_Toc511135174" w:history="1">
+          <w:hyperlink w:anchor="_Toc511135896" w:history="1">
             <w:r>
               <w:rPr>
                 <w:rStyle w:val="Hyperlink"/>
@@ -3986,7 +3986,7 @@
                 <w:noProof/>
                 <w:webHidden/>
               </w:rPr>
-              <w:instrText xml:space="preserve"> PAGEREF _Toc511135174 \h </w:instrText>
+              <w:instrText xml:space="preserve"> PAGEREF _Toc511135896 \h </w:instrText>
             </w:r>
             <w:r>
               <w:rPr>
@@ -4006,7 +4006,7 @@
                 <w:noProof/>
                 <w:webHidden/>
               </w:rPr>
-              <w:t>14</w:t>
+              <w:t>13</w:t>
             </w:r>
             <w:r>
               <w:rPr>
@@ -4029,7 +4029,7 @@
               <w:color w:val="auto"/>
             </w:rPr>
           </w:pPr>
-          <w:hyperlink w:anchor="_Toc511135175" w:history="1">
+          <w:hyperlink w:anchor="_Toc511135897" w:history="1">
             <w:r>
               <w:rPr>
                 <w:rStyle w:val="Hyperlink"/>
@@ -4057,7 +4057,7 @@
                 <w:noProof/>
                 <w:webHidden/>
               </w:rPr>
-              <w:instrText xml:space="preserve"> PAGEREF _Toc511135175 \h </w:instrText>
+              <w:instrText xml:space="preserve"> PAGEREF _Toc511135897 \h </w:instrText>
             </w:r>
             <w:r>
               <w:rPr>
@@ -4077,7 +4077,7 @@
                 <w:noProof/>
                 <w:webHidden/>
               </w:rPr>
-              <w:t>15</w:t>
+              <w:t>14</w:t>
             </w:r>
             <w:r>
               <w:rPr>
@@ -4100,7 +4100,7 @@
               <w:color w:val="auto"/>
             </w:rPr>
           </w:pPr>
-          <w:hyperlink w:anchor="_Toc511135176" w:history="1">
+          <w:hyperlink w:anchor="_Toc511135898" w:history="1">
             <w:r>
               <w:rPr>
                 <w:rStyle w:val="Hyperlink"/>
@@ -4128,7 +4128,7 @@
                 <w:noProof/>
                 <w:webHidden/>
               </w:rPr>
-              <w:instrText xml:space="preserve"> PAGEREF _Toc511135176 \h </w:instrText>
+              <w:instrText xml:space="preserve"> PAGEREF _Toc511135898 \h </w:instrText>
             </w:r>
             <w:r>
               <w:rPr>
@@ -4148,80 +4148,7 @@
                 <w:noProof/>
                 <w:webHidden/>
               </w:rPr>
-              <w:t>15</w:t>
-            </w:r>
-            <w:r>
-              <w:rPr>
-                <w:noProof/>
-                <w:webHidden/>
-              </w:rPr>
-              <w:fldChar w:fldCharType="end"/>
-            </w:r>
-          </w:hyperlink>
-          <w:bookmarkStart w:id="7" w:name="_GoBack"/>
-          <w:bookmarkEnd w:id="7"/>
-        </w:p>
-        <w:p>
-          <w:pPr>
-            <w:pStyle w:val="TOC3"/>
-            <w:tabs>
-              <w:tab w:val="right" w:leader="dot" w:pos="9350"/>
-            </w:tabs>
-            <w:rPr>
-              <w:rFonts w:asciiTheme="minorHAnsi" w:eastAsiaTheme="minorEastAsia" w:hAnsiTheme="minorHAnsi" w:cstheme="minorBidi"/>
-              <w:noProof/>
-              <w:color w:val="auto"/>
-            </w:rPr>
-          </w:pPr>
-          <w:hyperlink w:anchor="_Toc511135177" w:history="1">
-            <w:r>
-              <w:rPr>
-                <w:rStyle w:val="Hyperlink"/>
-                <w:b/>
-                <w:noProof/>
-              </w:rPr>
-              <w:t>3.6.2 Sales Order (Credit)</w:t>
-            </w:r>
-            <w:r>
-              <w:rPr>
-                <w:noProof/>
-                <w:webHidden/>
-              </w:rPr>
-              <w:tab/>
-            </w:r>
-            <w:r>
-              <w:rPr>
-                <w:noProof/>
-                <w:webHidden/>
-              </w:rPr>
-              <w:fldChar w:fldCharType="begin"/>
-            </w:r>
-            <w:r>
-              <w:rPr>
-                <w:noProof/>
-                <w:webHidden/>
-              </w:rPr>
-              <w:instrText xml:space="preserve"> PAGEREF _Toc511135177 \h </w:instrText>
-            </w:r>
-            <w:r>
-              <w:rPr>
-                <w:noProof/>
-                <w:webHidden/>
-              </w:rPr>
-            </w:r>
-            <w:r>
-              <w:rPr>
-                <w:noProof/>
-                <w:webHidden/>
-              </w:rPr>
-              <w:fldChar w:fldCharType="separate"/>
-            </w:r>
-            <w:r>
-              <w:rPr>
-                <w:noProof/>
-                <w:webHidden/>
-              </w:rPr>
-              <w:t>15</w:t>
+              <w:t>14</w:t>
             </w:r>
             <w:r>
               <w:rPr>
@@ -4244,14 +4171,14 @@
               <w:color w:val="auto"/>
             </w:rPr>
           </w:pPr>
-          <w:hyperlink w:anchor="_Toc511135178" w:history="1">
+          <w:hyperlink w:anchor="_Toc511135899" w:history="1">
             <w:r>
               <w:rPr>
                 <w:rStyle w:val="Hyperlink"/>
                 <w:b/>
                 <w:noProof/>
               </w:rPr>
-              <w:t>3.6.3 Sales Order (LC)</w:t>
+              <w:t>3.6.2 Sales Order (Credit)</w:t>
             </w:r>
             <w:r>
               <w:rPr>
@@ -4272,7 +4199,7 @@
                 <w:noProof/>
                 <w:webHidden/>
               </w:rPr>
-              <w:instrText xml:space="preserve"> PAGEREF _Toc511135178 \h </w:instrText>
+              <w:instrText xml:space="preserve"> PAGEREF _Toc511135899 \h </w:instrText>
             </w:r>
             <w:r>
               <w:rPr>
@@ -4292,7 +4219,7 @@
                 <w:noProof/>
                 <w:webHidden/>
               </w:rPr>
-              <w:t>16</w:t>
+              <w:t>14</w:t>
             </w:r>
             <w:r>
               <w:rPr>
@@ -4315,14 +4242,14 @@
               <w:color w:val="auto"/>
             </w:rPr>
           </w:pPr>
-          <w:hyperlink w:anchor="_Toc511135179" w:history="1">
+          <w:hyperlink w:anchor="_Toc511135900" w:history="1">
             <w:r>
               <w:rPr>
                 <w:rStyle w:val="Hyperlink"/>
                 <w:b/>
                 <w:noProof/>
               </w:rPr>
-              <w:t>3.6.4 Uniqueness of a Sale Order Number:</w:t>
+              <w:t>3.6.3 Sales Order (LC)</w:t>
             </w:r>
             <w:r>
               <w:rPr>
@@ -4343,7 +4270,7 @@
                 <w:noProof/>
                 <w:webHidden/>
               </w:rPr>
-              <w:instrText xml:space="preserve"> PAGEREF _Toc511135179 \h </w:instrText>
+              <w:instrText xml:space="preserve"> PAGEREF _Toc511135900 \h </w:instrText>
             </w:r>
             <w:r>
               <w:rPr>
@@ -4363,7 +4290,7 @@
                 <w:noProof/>
                 <w:webHidden/>
               </w:rPr>
-              <w:t>16</w:t>
+              <w:t>15</w:t>
             </w:r>
             <w:r>
               <w:rPr>
@@ -4386,13 +4313,84 @@
               <w:color w:val="auto"/>
             </w:rPr>
           </w:pPr>
-          <w:hyperlink w:anchor="_Toc511135180" w:history="1">
+          <w:hyperlink w:anchor="_Toc511135901" w:history="1">
             <w:r>
               <w:rPr>
                 <w:rStyle w:val="Hyperlink"/>
                 <w:b/>
                 <w:noProof/>
               </w:rPr>
+              <w:t>3.6.4 Uniqueness of a Sale Order Number:</w:t>
+            </w:r>
+            <w:r>
+              <w:rPr>
+                <w:noProof/>
+                <w:webHidden/>
+              </w:rPr>
+              <w:tab/>
+            </w:r>
+            <w:r>
+              <w:rPr>
+                <w:noProof/>
+                <w:webHidden/>
+              </w:rPr>
+              <w:fldChar w:fldCharType="begin"/>
+            </w:r>
+            <w:r>
+              <w:rPr>
+                <w:noProof/>
+                <w:webHidden/>
+              </w:rPr>
+              <w:instrText xml:space="preserve"> PAGEREF _Toc511135901 \h </w:instrText>
+            </w:r>
+            <w:r>
+              <w:rPr>
+                <w:noProof/>
+                <w:webHidden/>
+              </w:rPr>
+            </w:r>
+            <w:r>
+              <w:rPr>
+                <w:noProof/>
+                <w:webHidden/>
+              </w:rPr>
+              <w:fldChar w:fldCharType="separate"/>
+            </w:r>
+            <w:r>
+              <w:rPr>
+                <w:noProof/>
+                <w:webHidden/>
+              </w:rPr>
+              <w:t>15</w:t>
+            </w:r>
+            <w:r>
+              <w:rPr>
+                <w:noProof/>
+                <w:webHidden/>
+              </w:rPr>
+              <w:fldChar w:fldCharType="end"/>
+            </w:r>
+          </w:hyperlink>
+        </w:p>
+        <w:p>
+          <w:pPr>
+            <w:pStyle w:val="TOC3"/>
+            <w:tabs>
+              <w:tab w:val="right" w:leader="dot" w:pos="9350"/>
+            </w:tabs>
+            <w:rPr>
+              <w:rFonts w:asciiTheme="minorHAnsi" w:eastAsiaTheme="minorEastAsia" w:hAnsiTheme="minorHAnsi" w:cstheme="minorBidi"/>
+              <w:noProof/>
+              <w:color w:val="auto"/>
+            </w:rPr>
+          </w:pPr>
+          <w:hyperlink w:anchor="_Toc511135902" w:history="1">
+            <w:r>
+              <w:rPr>
+                <w:rStyle w:val="Hyperlink"/>
+                <w:b/>
+                <w:noProof/>
+              </w:rPr>
               <w:t>3.6.5 Delivery order (DO)</w:t>
             </w:r>
             <w:r>
@@ -4414,7 +4412,7 @@
                 <w:noProof/>
                 <w:webHidden/>
               </w:rPr>
-              <w:instrText xml:space="preserve"> PAGEREF _Toc511135180 \h </w:instrText>
+              <w:instrText xml:space="preserve"> PAGEREF _Toc511135902 \h </w:instrText>
             </w:r>
             <w:r>
               <w:rPr>
@@ -4434,7 +4432,7 @@
                 <w:noProof/>
                 <w:webHidden/>
               </w:rPr>
-              <w:t>16</w:t>
+              <w:t>15</w:t>
             </w:r>
             <w:r>
               <w:rPr>
@@ -4457,7 +4455,7 @@
               <w:color w:val="auto"/>
             </w:rPr>
           </w:pPr>
-          <w:hyperlink w:anchor="_Toc511135181" w:history="1">
+          <w:hyperlink w:anchor="_Toc511135903" w:history="1">
             <w:r>
               <w:rPr>
                 <w:rStyle w:val="Hyperlink"/>
@@ -4485,7 +4483,7 @@
                 <w:noProof/>
                 <w:webHidden/>
               </w:rPr>
-              <w:instrText xml:space="preserve"> PAGEREF _Toc511135181 \h </w:instrText>
+              <w:instrText xml:space="preserve"> PAGEREF _Toc511135903 \h </w:instrText>
             </w:r>
             <w:r>
               <w:rPr>
@@ -4505,7 +4503,7 @@
                 <w:noProof/>
                 <w:webHidden/>
               </w:rPr>
-              <w:t>18</w:t>
+              <w:t>17</w:t>
             </w:r>
             <w:r>
               <w:rPr>
@@ -4528,7 +4526,7 @@
               <w:color w:val="auto"/>
             </w:rPr>
           </w:pPr>
-          <w:hyperlink w:anchor="_Toc511135182" w:history="1">
+          <w:hyperlink w:anchor="_Toc511135904" w:history="1">
             <w:r>
               <w:rPr>
                 <w:rStyle w:val="Hyperlink"/>
@@ -4556,7 +4554,7 @@
                 <w:noProof/>
                 <w:webHidden/>
               </w:rPr>
-              <w:instrText xml:space="preserve"> PAGEREF _Toc511135182 \h </w:instrText>
+              <w:instrText xml:space="preserve"> PAGEREF _Toc511135904 \h </w:instrText>
             </w:r>
             <w:r>
               <w:rPr>
@@ -4576,7 +4574,7 @@
                 <w:noProof/>
                 <w:webHidden/>
               </w:rPr>
-              <w:t>18</w:t>
+              <w:t>17</w:t>
             </w:r>
             <w:r>
               <w:rPr>
@@ -4599,7 +4597,7 @@
               <w:color w:val="auto"/>
             </w:rPr>
           </w:pPr>
-          <w:hyperlink w:anchor="_Toc511135183" w:history="1">
+          <w:hyperlink w:anchor="_Toc511135905" w:history="1">
             <w:r>
               <w:rPr>
                 <w:rStyle w:val="Hyperlink"/>
@@ -4627,7 +4625,7 @@
                 <w:noProof/>
                 <w:webHidden/>
               </w:rPr>
-              <w:instrText xml:space="preserve"> PAGEREF _Toc511135183 \h </w:instrText>
+              <w:instrText xml:space="preserve"> PAGEREF _Toc511135905 \h </w:instrText>
             </w:r>
             <w:r>
               <w:rPr>
@@ -4647,7 +4645,7 @@
                 <w:noProof/>
                 <w:webHidden/>
               </w:rPr>
-              <w:t>18</w:t>
+              <w:t>17</w:t>
             </w:r>
             <w:r>
               <w:rPr>
@@ -4670,7 +4668,7 @@
               <w:color w:val="auto"/>
             </w:rPr>
           </w:pPr>
-          <w:hyperlink w:anchor="_Toc511135184" w:history="1">
+          <w:hyperlink w:anchor="_Toc511135906" w:history="1">
             <w:r>
               <w:rPr>
                 <w:rStyle w:val="Hyperlink"/>
@@ -4698,7 +4696,7 @@
                 <w:noProof/>
                 <w:webHidden/>
               </w:rPr>
-              <w:instrText xml:space="preserve"> PAGEREF _Toc511135184 \h </w:instrText>
+              <w:instrText xml:space="preserve"> PAGEREF _Toc511135906 \h </w:instrText>
             </w:r>
             <w:r>
               <w:rPr>
@@ -4718,7 +4716,7 @@
                 <w:noProof/>
                 <w:webHidden/>
               </w:rPr>
-              <w:t>19</w:t>
+              <w:t>18</w:t>
             </w:r>
             <w:r>
               <w:rPr>
@@ -4741,7 +4739,7 @@
               <w:color w:val="auto"/>
             </w:rPr>
           </w:pPr>
-          <w:hyperlink w:anchor="_Toc511135185" w:history="1">
+          <w:hyperlink w:anchor="_Toc511135907" w:history="1">
             <w:r>
               <w:rPr>
                 <w:rStyle w:val="Hyperlink"/>
@@ -4769,7 +4767,7 @@
                 <w:noProof/>
                 <w:webHidden/>
               </w:rPr>
-              <w:instrText xml:space="preserve"> PAGEREF _Toc511135185 \h </w:instrText>
+              <w:instrText xml:space="preserve"> PAGEREF _Toc511135907 \h </w:instrText>
             </w:r>
             <w:r>
               <w:rPr>
@@ -4789,7 +4787,7 @@
                 <w:noProof/>
                 <w:webHidden/>
               </w:rPr>
-              <w:t>19</w:t>
+              <w:t>18</w:t>
             </w:r>
             <w:r>
               <w:rPr>
@@ -4812,7 +4810,7 @@
               <w:color w:val="auto"/>
             </w:rPr>
           </w:pPr>
-          <w:hyperlink w:anchor="_Toc511135186" w:history="1">
+          <w:hyperlink w:anchor="_Toc511135908" w:history="1">
             <w:r>
               <w:rPr>
                 <w:rStyle w:val="Hyperlink"/>
@@ -4840,7 +4838,7 @@
                 <w:noProof/>
                 <w:webHidden/>
               </w:rPr>
-              <w:instrText xml:space="preserve"> PAGEREF _Toc511135186 \h </w:instrText>
+              <w:instrText xml:space="preserve"> PAGEREF _Toc511135908 \h </w:instrText>
             </w:r>
             <w:r>
               <w:rPr>
@@ -4860,7 +4858,7 @@
                 <w:noProof/>
                 <w:webHidden/>
               </w:rPr>
-              <w:t>19</w:t>
+              <w:t>18</w:t>
             </w:r>
             <w:r>
               <w:rPr>
@@ -4883,7 +4881,7 @@
               <w:color w:val="auto"/>
             </w:rPr>
           </w:pPr>
-          <w:hyperlink w:anchor="_Toc511135187" w:history="1">
+          <w:hyperlink w:anchor="_Toc511135909" w:history="1">
             <w:r>
               <w:rPr>
                 <w:rStyle w:val="Hyperlink"/>
@@ -4911,7 +4909,7 @@
                 <w:noProof/>
                 <w:webHidden/>
               </w:rPr>
-              <w:instrText xml:space="preserve"> PAGEREF _Toc511135187 \h </w:instrText>
+              <w:instrText xml:space="preserve"> PAGEREF _Toc511135909 \h </w:instrText>
             </w:r>
             <w:r>
               <w:rPr>
@@ -4931,7 +4929,7 @@
                 <w:noProof/>
                 <w:webHidden/>
               </w:rPr>
-              <w:t>20</w:t>
+              <w:t>19</w:t>
             </w:r>
             <w:r>
               <w:rPr>
@@ -4954,7 +4952,7 @@
               <w:color w:val="auto"/>
             </w:rPr>
           </w:pPr>
-          <w:hyperlink w:anchor="_Toc511135188" w:history="1">
+          <w:hyperlink w:anchor="_Toc511135910" w:history="1">
             <w:r>
               <w:rPr>
                 <w:rStyle w:val="Hyperlink"/>
@@ -4991,7 +4989,7 @@
                 <w:noProof/>
                 <w:webHidden/>
               </w:rPr>
-              <w:instrText xml:space="preserve"> PAGEREF _Toc511135188 \h </w:instrText>
+              <w:instrText xml:space="preserve"> PAGEREF _Toc511135910 \h </w:instrText>
             </w:r>
             <w:r>
               <w:rPr>
@@ -5011,7 +5009,7 @@
                 <w:noProof/>
                 <w:webHidden/>
               </w:rPr>
-              <w:t>20</w:t>
+              <w:t>19</w:t>
             </w:r>
             <w:r>
               <w:rPr>
@@ -5034,7 +5032,7 @@
               <w:color w:val="auto"/>
             </w:rPr>
           </w:pPr>
-          <w:hyperlink w:anchor="_Toc511135189" w:history="1">
+          <w:hyperlink w:anchor="_Toc511135911" w:history="1">
             <w:r>
               <w:rPr>
                 <w:rStyle w:val="Hyperlink"/>
@@ -5062,7 +5060,7 @@
                 <w:noProof/>
                 <w:webHidden/>
               </w:rPr>
-              <w:instrText xml:space="preserve"> PAGEREF _Toc511135189 \h </w:instrText>
+              <w:instrText xml:space="preserve"> PAGEREF _Toc511135911 \h </w:instrText>
             </w:r>
             <w:r>
               <w:rPr>
@@ -5082,7 +5080,7 @@
                 <w:noProof/>
                 <w:webHidden/>
               </w:rPr>
-              <w:t>20</w:t>
+              <w:t>19</w:t>
             </w:r>
             <w:r>
               <w:rPr>
@@ -5105,7 +5103,7 @@
               <w:color w:val="auto"/>
             </w:rPr>
           </w:pPr>
-          <w:hyperlink w:anchor="_Toc511135190" w:history="1">
+          <w:hyperlink w:anchor="_Toc511135912" w:history="1">
             <w:r>
               <w:rPr>
                 <w:rStyle w:val="Hyperlink"/>
@@ -5133,7 +5131,7 @@
                 <w:noProof/>
                 <w:webHidden/>
               </w:rPr>
-              <w:instrText xml:space="preserve"> PAGEREF _Toc511135190 \h </w:instrText>
+              <w:instrText xml:space="preserve"> PAGEREF _Toc511135912 \h </w:instrText>
             </w:r>
             <w:r>
               <w:rPr>
@@ -5153,7 +5151,7 @@
                 <w:noProof/>
                 <w:webHidden/>
               </w:rPr>
-              <w:t>21</w:t>
+              <w:t>20</w:t>
             </w:r>
             <w:r>
               <w:rPr>
@@ -5176,7 +5174,7 @@
               <w:color w:val="auto"/>
             </w:rPr>
           </w:pPr>
-          <w:hyperlink w:anchor="_Toc511135191" w:history="1">
+          <w:hyperlink w:anchor="_Toc511135913" w:history="1">
             <w:r>
               <w:rPr>
                 <w:rStyle w:val="Hyperlink"/>
@@ -5204,7 +5202,7 @@
                 <w:noProof/>
                 <w:webHidden/>
               </w:rPr>
-              <w:instrText xml:space="preserve"> PAGEREF _Toc511135191 \h </w:instrText>
+              <w:instrText xml:space="preserve"> PAGEREF _Toc511135913 \h </w:instrText>
             </w:r>
             <w:r>
               <w:rPr>
@@ -5224,7 +5222,7 @@
                 <w:noProof/>
                 <w:webHidden/>
               </w:rPr>
-              <w:t>22</w:t>
+              <w:t>21</w:t>
             </w:r>
             <w:r>
               <w:rPr>
@@ -5247,7 +5245,7 @@
               <w:color w:val="auto"/>
             </w:rPr>
           </w:pPr>
-          <w:hyperlink w:anchor="_Toc511135192" w:history="1">
+          <w:hyperlink w:anchor="_Toc511135914" w:history="1">
             <w:r>
               <w:rPr>
                 <w:rStyle w:val="Hyperlink"/>
@@ -5275,7 +5273,7 @@
                 <w:noProof/>
                 <w:webHidden/>
               </w:rPr>
-              <w:instrText xml:space="preserve"> PAGEREF _Toc511135192 \h </w:instrText>
+              <w:instrText xml:space="preserve"> PAGEREF _Toc511135914 \h </w:instrText>
             </w:r>
             <w:r>
               <w:rPr>
@@ -5295,7 +5293,7 @@
                 <w:noProof/>
                 <w:webHidden/>
               </w:rPr>
-              <w:t>23</w:t>
+              <w:t>22</w:t>
             </w:r>
             <w:r>
               <w:rPr>
@@ -5318,7 +5316,7 @@
               <w:color w:val="auto"/>
             </w:rPr>
           </w:pPr>
-          <w:hyperlink w:anchor="_Toc511135193" w:history="1">
+          <w:hyperlink w:anchor="_Toc511135915" w:history="1">
             <w:r>
               <w:rPr>
                 <w:rStyle w:val="Hyperlink"/>
@@ -5346,7 +5344,7 @@
                 <w:noProof/>
                 <w:webHidden/>
               </w:rPr>
-              <w:instrText xml:space="preserve"> PAGEREF _Toc511135193 \h </w:instrText>
+              <w:instrText xml:space="preserve"> PAGEREF _Toc511135915 \h </w:instrText>
             </w:r>
             <w:r>
               <w:rPr>
@@ -5366,7 +5364,7 @@
                 <w:noProof/>
                 <w:webHidden/>
               </w:rPr>
-              <w:t>24</w:t>
+              <w:t>23</w:t>
             </w:r>
             <w:r>
               <w:rPr>
@@ -5389,7 +5387,7 @@
               <w:color w:val="auto"/>
             </w:rPr>
           </w:pPr>
-          <w:hyperlink w:anchor="_Toc511135194" w:history="1">
+          <w:hyperlink w:anchor="_Toc511135916" w:history="1">
             <w:r>
               <w:rPr>
                 <w:rStyle w:val="Hyperlink"/>
@@ -5417,7 +5415,7 @@
                 <w:noProof/>
                 <w:webHidden/>
               </w:rPr>
-              <w:instrText xml:space="preserve"> PAGEREF _Toc511135194 \h </w:instrText>
+              <w:instrText xml:space="preserve"> PAGEREF _Toc511135916 \h </w:instrText>
             </w:r>
             <w:r>
               <w:rPr>
@@ -5437,7 +5435,7 @@
                 <w:noProof/>
                 <w:webHidden/>
               </w:rPr>
-              <w:t>25</w:t>
+              <w:t>24</w:t>
             </w:r>
             <w:r>
               <w:rPr>
@@ -5460,7 +5458,7 @@
               <w:color w:val="auto"/>
             </w:rPr>
           </w:pPr>
-          <w:hyperlink w:anchor="_Toc511135195" w:history="1">
+          <w:hyperlink w:anchor="_Toc511135917" w:history="1">
             <w:r>
               <w:rPr>
                 <w:rStyle w:val="Hyperlink"/>
@@ -5488,7 +5486,7 @@
                 <w:noProof/>
                 <w:webHidden/>
               </w:rPr>
-              <w:instrText xml:space="preserve"> PAGEREF _Toc511135195 \h </w:instrText>
+              <w:instrText xml:space="preserve"> PAGEREF _Toc511135917 \h </w:instrText>
             </w:r>
             <w:r>
               <w:rPr>
@@ -5508,7 +5506,7 @@
                 <w:noProof/>
                 <w:webHidden/>
               </w:rPr>
-              <w:t>25</w:t>
+              <w:t>24</w:t>
             </w:r>
             <w:r>
               <w:rPr>
@@ -5531,7 +5529,7 @@
               <w:color w:val="auto"/>
             </w:rPr>
           </w:pPr>
-          <w:hyperlink w:anchor="_Toc511135196" w:history="1">
+          <w:hyperlink w:anchor="_Toc511135918" w:history="1">
             <w:r>
               <w:rPr>
                 <w:rStyle w:val="Hyperlink"/>
@@ -5559,7 +5557,7 @@
                 <w:noProof/>
                 <w:webHidden/>
               </w:rPr>
-              <w:instrText xml:space="preserve"> PAGEREF _Toc511135196 \h </w:instrText>
+              <w:instrText xml:space="preserve"> PAGEREF _Toc511135918 \h </w:instrText>
             </w:r>
             <w:r>
               <w:rPr>
@@ -5579,7 +5577,7 @@
                 <w:noProof/>
                 <w:webHidden/>
               </w:rPr>
-              <w:t>25</w:t>
+              <w:t>24</w:t>
             </w:r>
             <w:r>
               <w:rPr>
@@ -5602,7 +5600,7 @@
               <w:color w:val="auto"/>
             </w:rPr>
           </w:pPr>
-          <w:hyperlink w:anchor="_Toc511135197" w:history="1">
+          <w:hyperlink w:anchor="_Toc511135919" w:history="1">
             <w:r>
               <w:rPr>
                 <w:rStyle w:val="Hyperlink"/>
@@ -5630,7 +5628,7 @@
                 <w:noProof/>
                 <w:webHidden/>
               </w:rPr>
-              <w:instrText xml:space="preserve"> PAGEREF _Toc511135197 \h </w:instrText>
+              <w:instrText xml:space="preserve"> PAGEREF _Toc511135919 \h </w:instrText>
             </w:r>
             <w:r>
               <w:rPr>
@@ -5650,7 +5648,7 @@
                 <w:noProof/>
                 <w:webHidden/>
               </w:rPr>
-              <w:t>26</w:t>
+              <w:t>25</w:t>
             </w:r>
             <w:r>
               <w:rPr>
@@ -5673,7 +5671,7 @@
               <w:color w:val="auto"/>
             </w:rPr>
           </w:pPr>
-          <w:hyperlink w:anchor="_Toc511135198" w:history="1">
+          <w:hyperlink w:anchor="_Toc511135920" w:history="1">
             <w:r>
               <w:rPr>
                 <w:rStyle w:val="Hyperlink"/>
@@ -5701,7 +5699,7 @@
                 <w:noProof/>
                 <w:webHidden/>
               </w:rPr>
-              <w:instrText xml:space="preserve"> PAGEREF _Toc511135198 \h </w:instrText>
+              <w:instrText xml:space="preserve"> PAGEREF _Toc511135920 \h </w:instrText>
             </w:r>
             <w:r>
               <w:rPr>
@@ -5721,7 +5719,78 @@
                 <w:noProof/>
                 <w:webHidden/>
               </w:rPr>
-              <w:t>26</w:t>
+              <w:t>25</w:t>
+            </w:r>
+            <w:r>
+              <w:rPr>
+                <w:noProof/>
+                <w:webHidden/>
+              </w:rPr>
+              <w:fldChar w:fldCharType="end"/>
+            </w:r>
+          </w:hyperlink>
+        </w:p>
+        <w:p>
+          <w:pPr>
+            <w:pStyle w:val="TOC3"/>
+            <w:tabs>
+              <w:tab w:val="right" w:leader="dot" w:pos="9350"/>
+            </w:tabs>
+            <w:rPr>
+              <w:rFonts w:asciiTheme="minorHAnsi" w:eastAsiaTheme="minorEastAsia" w:hAnsiTheme="minorHAnsi" w:cstheme="minorBidi"/>
+              <w:noProof/>
+              <w:color w:val="auto"/>
+            </w:rPr>
+          </w:pPr>
+          <w:hyperlink w:anchor="_Toc511135921" w:history="1">
+            <w:r>
+              <w:rPr>
+                <w:rStyle w:val="Hyperlink"/>
+                <w:b/>
+                <w:noProof/>
+              </w:rPr>
+              <w:t>2e) Product Sales Price Change History</w:t>
+            </w:r>
+            <w:r>
+              <w:rPr>
+                <w:noProof/>
+                <w:webHidden/>
+              </w:rPr>
+              <w:tab/>
+            </w:r>
+            <w:r>
+              <w:rPr>
+                <w:noProof/>
+                <w:webHidden/>
+              </w:rPr>
+              <w:fldChar w:fldCharType="begin"/>
+            </w:r>
+            <w:r>
+              <w:rPr>
+                <w:noProof/>
+                <w:webHidden/>
+              </w:rPr>
+              <w:instrText xml:space="preserve"> PAGEREF _Toc511135921 \h </w:instrText>
+            </w:r>
+            <w:r>
+              <w:rPr>
+                <w:noProof/>
+                <w:webHidden/>
+              </w:rPr>
+            </w:r>
+            <w:r>
+              <w:rPr>
+                <w:noProof/>
+                <w:webHidden/>
+              </w:rPr>
+              <w:fldChar w:fldCharType="separate"/>
+            </w:r>
+            <w:r>
+              <w:rPr>
+                <w:noProof/>
+                <w:webHidden/>
+              </w:rPr>
+              <w:t>27</w:t>
             </w:r>
             <w:r>
               <w:rPr>
@@ -5744,15 +5813,14 @@
               <w:color w:val="auto"/>
             </w:rPr>
           </w:pPr>
-          <w:hyperlink w:anchor="_Toc511135199" w:history="1">
+          <w:hyperlink w:anchor="_Toc511135922" w:history="1">
             <w:r>
               <w:rPr>
                 <w:rStyle w:val="Hyperlink"/>
                 <w:b/>
-                <w:iCs/>
-                <w:noProof/>
-              </w:rPr>
-              <w:t>Important notes:</w:t>
+                <w:noProof/>
+              </w:rPr>
+              <w:t>3. Daily Production Information</w:t>
             </w:r>
             <w:r>
               <w:rPr>
@@ -5773,7 +5841,7 @@
                 <w:noProof/>
                 <w:webHidden/>
               </w:rPr>
-              <w:instrText xml:space="preserve"> PAGEREF _Toc511135199 \h </w:instrText>
+              <w:instrText xml:space="preserve"> PAGEREF _Toc511135922 \h </w:instrText>
             </w:r>
             <w:r>
               <w:rPr>
@@ -5793,7 +5861,7 @@
                 <w:noProof/>
                 <w:webHidden/>
               </w:rPr>
-              <w:t>26</w:t>
+              <w:t>27</w:t>
             </w:r>
             <w:r>
               <w:rPr>
@@ -5808,7 +5876,6 @@
           <w:pPr>
             <w:pStyle w:val="TOC2"/>
             <w:tabs>
-              <w:tab w:val="left" w:pos="660"/>
               <w:tab w:val="right" w:leader="dot" w:pos="9350"/>
             </w:tabs>
             <w:rPr>
@@ -5817,39 +5884,24 @@
               <w:color w:val="auto"/>
             </w:rPr>
           </w:pPr>
-          <w:hyperlink w:anchor="_Toc511135200" w:history="1">
+          <w:hyperlink w:anchor="_Toc511135923" w:history="1">
             <w:r>
               <w:rPr>
                 <w:rStyle w:val="Hyperlink"/>
-                <w:rFonts w:ascii="Wingdings" w:hAnsi="Wingdings"/>
-                <w:noProof/>
-              </w:rPr>
-              <w:t></w:t>
-            </w:r>
-            <w:r>
-              <w:rPr>
-                <w:rFonts w:asciiTheme="minorHAnsi" w:eastAsiaTheme="minorEastAsia" w:hAnsiTheme="minorHAnsi" w:cstheme="minorBidi"/>
-                <w:noProof/>
-                <w:color w:val="auto"/>
+                <w:b/>
+                <w:noProof/>
+              </w:rPr>
+              <w:t>4. Customer Commission:</w:t>
+            </w:r>
+            <w:r>
+              <w:rPr>
+                <w:noProof/>
+                <w:webHidden/>
               </w:rPr>
               <w:tab/>
             </w:r>
             <w:r>
               <w:rPr>
-                <w:rStyle w:val="Hyperlink"/>
-                <w:noProof/>
-              </w:rPr>
-              <w:t>Change product price form name should be change</w:t>
-            </w:r>
-            <w:r>
-              <w:rPr>
-                <w:noProof/>
-                <w:webHidden/>
-              </w:rPr>
-              <w:tab/>
-            </w:r>
-            <w:r>
-              <w:rPr>
                 <w:noProof/>
                 <w:webHidden/>
               </w:rPr>
@@ -5860,7 +5912,7 @@
                 <w:noProof/>
                 <w:webHidden/>
               </w:rPr>
-              <w:instrText xml:space="preserve"> PAGEREF _Toc511135200 \h </w:instrText>
+              <w:instrText xml:space="preserve"> PAGEREF _Toc511135923 \h </w:instrText>
             </w:r>
             <w:r>
               <w:rPr>
@@ -5880,181 +5932,7 @@
                 <w:noProof/>
                 <w:webHidden/>
               </w:rPr>
-              <w:t>26</w:t>
-            </w:r>
-            <w:r>
-              <w:rPr>
-                <w:noProof/>
-                <w:webHidden/>
-              </w:rPr>
-              <w:fldChar w:fldCharType="end"/>
-            </w:r>
-          </w:hyperlink>
-        </w:p>
-        <w:p>
-          <w:pPr>
-            <w:pStyle w:val="TOC2"/>
-            <w:tabs>
-              <w:tab w:val="left" w:pos="660"/>
-              <w:tab w:val="right" w:leader="dot" w:pos="9350"/>
-            </w:tabs>
-            <w:rPr>
-              <w:rFonts w:asciiTheme="minorHAnsi" w:eastAsiaTheme="minorEastAsia" w:hAnsiTheme="minorHAnsi" w:cstheme="minorBidi"/>
-              <w:noProof/>
-              <w:color w:val="auto"/>
-            </w:rPr>
-          </w:pPr>
-          <w:hyperlink w:anchor="_Toc511135201" w:history="1">
-            <w:r>
-              <w:rPr>
-                <w:rStyle w:val="Hyperlink"/>
-                <w:rFonts w:ascii="Wingdings" w:hAnsi="Wingdings"/>
-                <w:noProof/>
-              </w:rPr>
-              <w:t></w:t>
-            </w:r>
-            <w:r>
-              <w:rPr>
-                <w:rFonts w:asciiTheme="minorHAnsi" w:eastAsiaTheme="minorEastAsia" w:hAnsiTheme="minorHAnsi" w:cstheme="minorBidi"/>
-                <w:noProof/>
-                <w:color w:val="auto"/>
-              </w:rPr>
-              <w:tab/>
-            </w:r>
-            <w:r>
-              <w:rPr>
-                <w:rStyle w:val="Hyperlink"/>
-                <w:noProof/>
-              </w:rPr>
-              <w:t>Edit icon should be omit from entry form.</w:t>
-            </w:r>
-            <w:r>
-              <w:rPr>
-                <w:noProof/>
-                <w:webHidden/>
-              </w:rPr>
-              <w:tab/>
-            </w:r>
-            <w:r>
-              <w:rPr>
-                <w:noProof/>
-                <w:webHidden/>
-              </w:rPr>
-              <w:fldChar w:fldCharType="begin"/>
-            </w:r>
-            <w:r>
-              <w:rPr>
-                <w:noProof/>
-                <w:webHidden/>
-              </w:rPr>
-              <w:instrText xml:space="preserve"> PAGEREF _Toc511135201 \h </w:instrText>
-            </w:r>
-            <w:r>
-              <w:rPr>
-                <w:noProof/>
-                <w:webHidden/>
-              </w:rPr>
-            </w:r>
-            <w:r>
-              <w:rPr>
-                <w:noProof/>
-                <w:webHidden/>
-              </w:rPr>
-              <w:fldChar w:fldCharType="separate"/>
-            </w:r>
-            <w:r>
-              <w:rPr>
-                <w:noProof/>
-                <w:webHidden/>
-              </w:rPr>
-              <w:t>26</w:t>
-            </w:r>
-            <w:r>
-              <w:rPr>
-                <w:noProof/>
-                <w:webHidden/>
-              </w:rPr>
-              <w:fldChar w:fldCharType="end"/>
-            </w:r>
-          </w:hyperlink>
-        </w:p>
-        <w:p>
-          <w:pPr>
-            <w:pStyle w:val="TOC2"/>
-            <w:tabs>
-              <w:tab w:val="left" w:pos="660"/>
-              <w:tab w:val="right" w:leader="dot" w:pos="9350"/>
-            </w:tabs>
-            <w:rPr>
-              <w:rFonts w:asciiTheme="minorHAnsi" w:eastAsiaTheme="minorEastAsia" w:hAnsiTheme="minorHAnsi" w:cstheme="minorBidi"/>
-              <w:noProof/>
-              <w:color w:val="auto"/>
-            </w:rPr>
-          </w:pPr>
-          <w:hyperlink w:anchor="_Toc511135202" w:history="1">
-            <w:r>
-              <w:rPr>
-                <w:rStyle w:val="Hyperlink"/>
-                <w:rFonts w:ascii="Wingdings" w:hAnsi="Wingdings"/>
-                <w:noProof/>
-              </w:rPr>
-              <w:t></w:t>
-            </w:r>
-            <w:r>
-              <w:rPr>
-                <w:rFonts w:asciiTheme="minorHAnsi" w:eastAsiaTheme="minorEastAsia" w:hAnsiTheme="minorHAnsi" w:cstheme="minorBidi"/>
-                <w:noProof/>
-                <w:color w:val="auto"/>
-              </w:rPr>
-              <w:tab/>
-            </w:r>
-            <w:r>
-              <w:rPr>
-                <w:rStyle w:val="Hyperlink"/>
-                <w:noProof/>
-              </w:rPr>
-              <w:t>Print report require</w:t>
-            </w:r>
-            <w:r>
-              <w:rPr>
-                <w:noProof/>
-                <w:webHidden/>
-              </w:rPr>
-              <w:tab/>
-            </w:r>
-            <w:r>
-              <w:rPr>
-                <w:noProof/>
-                <w:webHidden/>
-              </w:rPr>
-              <w:fldChar w:fldCharType="begin"/>
-            </w:r>
-            <w:r>
-              <w:rPr>
-                <w:noProof/>
-                <w:webHidden/>
-              </w:rPr>
-              <w:instrText xml:space="preserve"> PAGEREF _Toc511135202 \h </w:instrText>
-            </w:r>
-            <w:r>
-              <w:rPr>
-                <w:noProof/>
-                <w:webHidden/>
-              </w:rPr>
-            </w:r>
-            <w:r>
-              <w:rPr>
-                <w:noProof/>
-                <w:webHidden/>
-              </w:rPr>
-              <w:fldChar w:fldCharType="separate"/>
-            </w:r>
-            <w:r>
-              <w:rPr>
-                <w:noProof/>
-                <w:webHidden/>
-              </w:rPr>
-              <w:t>26</w:t>
+              <w:t>27</w:t>
             </w:r>
             <w:r>
               <w:rPr>
@@ -6077,14 +5955,14 @@
               <w:color w:val="auto"/>
             </w:rPr>
           </w:pPr>
-          <w:hyperlink w:anchor="_Toc511135203" w:history="1">
+          <w:hyperlink w:anchor="_Toc511135924" w:history="1">
             <w:r>
               <w:rPr>
                 <w:rStyle w:val="Hyperlink"/>
                 <w:b/>
                 <w:noProof/>
               </w:rPr>
-              <w:t>2e) Product Sales Price Change History</w:t>
+              <w:t>4a) By Product</w:t>
             </w:r>
             <w:r>
               <w:rPr>
@@ -6105,7 +5983,7 @@
                 <w:noProof/>
                 <w:webHidden/>
               </w:rPr>
-              <w:instrText xml:space="preserve"> PAGEREF _Toc511135203 \h </w:instrText>
+              <w:instrText xml:space="preserve"> PAGEREF _Toc511135924 \h </w:instrText>
             </w:r>
             <w:r>
               <w:rPr>
@@ -6126,6 +6004,77 @@
                 <w:webHidden/>
               </w:rPr>
               <w:t>27</w:t>
+            </w:r>
+            <w:r>
+              <w:rPr>
+                <w:noProof/>
+                <w:webHidden/>
+              </w:rPr>
+              <w:fldChar w:fldCharType="end"/>
+            </w:r>
+          </w:hyperlink>
+        </w:p>
+        <w:p>
+          <w:pPr>
+            <w:pStyle w:val="TOC3"/>
+            <w:tabs>
+              <w:tab w:val="right" w:leader="dot" w:pos="9350"/>
+            </w:tabs>
+            <w:rPr>
+              <w:rFonts w:asciiTheme="minorHAnsi" w:eastAsiaTheme="minorEastAsia" w:hAnsiTheme="minorHAnsi" w:cstheme="minorBidi"/>
+              <w:noProof/>
+              <w:color w:val="auto"/>
+            </w:rPr>
+          </w:pPr>
+          <w:hyperlink w:anchor="_Toc511135925" w:history="1">
+            <w:r>
+              <w:rPr>
+                <w:rStyle w:val="Hyperlink"/>
+                <w:b/>
+                <w:noProof/>
+              </w:rPr>
+              <w:t>4b) By Customer</w:t>
+            </w:r>
+            <w:r>
+              <w:rPr>
+                <w:noProof/>
+                <w:webHidden/>
+              </w:rPr>
+              <w:tab/>
+            </w:r>
+            <w:r>
+              <w:rPr>
+                <w:noProof/>
+                <w:webHidden/>
+              </w:rPr>
+              <w:fldChar w:fldCharType="begin"/>
+            </w:r>
+            <w:r>
+              <w:rPr>
+                <w:noProof/>
+                <w:webHidden/>
+              </w:rPr>
+              <w:instrText xml:space="preserve"> PAGEREF _Toc511135925 \h </w:instrText>
+            </w:r>
+            <w:r>
+              <w:rPr>
+                <w:noProof/>
+                <w:webHidden/>
+              </w:rPr>
+            </w:r>
+            <w:r>
+              <w:rPr>
+                <w:noProof/>
+                <w:webHidden/>
+              </w:rPr>
+              <w:fldChar w:fldCharType="separate"/>
+            </w:r>
+            <w:r>
+              <w:rPr>
+                <w:noProof/>
+                <w:webHidden/>
+              </w:rPr>
+              <w:t>28</w:t>
             </w:r>
             <w:r>
               <w:rPr>
@@ -6148,15 +6097,14 @@
               <w:color w:val="auto"/>
             </w:rPr>
           </w:pPr>
-          <w:hyperlink w:anchor="_Toc511135204" w:history="1">
+          <w:hyperlink w:anchor="_Toc511135926" w:history="1">
             <w:r>
               <w:rPr>
                 <w:rStyle w:val="Hyperlink"/>
                 <w:b/>
-                <w:iCs/>
-                <w:noProof/>
-              </w:rPr>
-              <w:t>Important notes:</w:t>
+                <w:noProof/>
+              </w:rPr>
+              <w:t>5. Customer Credit Limit:</w:t>
             </w:r>
             <w:r>
               <w:rPr>
@@ -6177,7 +6125,7 @@
                 <w:noProof/>
                 <w:webHidden/>
               </w:rPr>
-              <w:instrText xml:space="preserve"> PAGEREF _Toc511135204 \h </w:instrText>
+              <w:instrText xml:space="preserve"> PAGEREF _Toc511135926 \h </w:instrText>
             </w:r>
             <w:r>
               <w:rPr>
@@ -6197,185 +6145,7 @@
                 <w:noProof/>
                 <w:webHidden/>
               </w:rPr>
-              <w:t>27</w:t>
-            </w:r>
-            <w:r>
-              <w:rPr>
-                <w:noProof/>
-                <w:webHidden/>
-              </w:rPr>
-              <w:fldChar w:fldCharType="end"/>
-            </w:r>
-          </w:hyperlink>
-        </w:p>
-        <w:p>
-          <w:pPr>
-            <w:pStyle w:val="TOC2"/>
-            <w:tabs>
-              <w:tab w:val="left" w:pos="660"/>
-              <w:tab w:val="right" w:leader="dot" w:pos="9350"/>
-            </w:tabs>
-            <w:rPr>
-              <w:rFonts w:asciiTheme="minorHAnsi" w:eastAsiaTheme="minorEastAsia" w:hAnsiTheme="minorHAnsi" w:cstheme="minorBidi"/>
-              <w:noProof/>
-              <w:color w:val="auto"/>
-            </w:rPr>
-          </w:pPr>
-          <w:hyperlink w:anchor="_Toc511135205" w:history="1">
-            <w:r>
-              <w:rPr>
-                <w:rStyle w:val="Hyperlink"/>
-                <w:rFonts w:ascii="Wingdings" w:hAnsi="Wingdings"/>
-                <w:iCs/>
-                <w:noProof/>
-              </w:rPr>
-              <w:t></w:t>
-            </w:r>
-            <w:r>
-              <w:rPr>
-                <w:rFonts w:asciiTheme="minorHAnsi" w:eastAsiaTheme="minorEastAsia" w:hAnsiTheme="minorHAnsi" w:cstheme="minorBidi"/>
-                <w:noProof/>
-                <w:color w:val="auto"/>
-              </w:rPr>
-              <w:tab/>
-            </w:r>
-            <w:r>
-              <w:rPr>
-                <w:rStyle w:val="Hyperlink"/>
-                <w:iCs/>
-                <w:noProof/>
-              </w:rPr>
-              <w:t>Product variant group by descending order</w:t>
-            </w:r>
-            <w:r>
-              <w:rPr>
-                <w:noProof/>
-                <w:webHidden/>
-              </w:rPr>
-              <w:tab/>
-            </w:r>
-            <w:r>
-              <w:rPr>
-                <w:noProof/>
-                <w:webHidden/>
-              </w:rPr>
-              <w:fldChar w:fldCharType="begin"/>
-            </w:r>
-            <w:r>
-              <w:rPr>
-                <w:noProof/>
-                <w:webHidden/>
-              </w:rPr>
-              <w:instrText xml:space="preserve"> PAGEREF _Toc511135205 \h </w:instrText>
-            </w:r>
-            <w:r>
-              <w:rPr>
-                <w:noProof/>
-                <w:webHidden/>
-              </w:rPr>
-            </w:r>
-            <w:r>
-              <w:rPr>
-                <w:noProof/>
-                <w:webHidden/>
-              </w:rPr>
-              <w:fldChar w:fldCharType="separate"/>
-            </w:r>
-            <w:r>
-              <w:rPr>
-                <w:noProof/>
-                <w:webHidden/>
-              </w:rPr>
-              <w:t>27</w:t>
-            </w:r>
-            <w:r>
-              <w:rPr>
-                <w:noProof/>
-                <w:webHidden/>
-              </w:rPr>
-              <w:fldChar w:fldCharType="end"/>
-            </w:r>
-          </w:hyperlink>
-        </w:p>
-        <w:p>
-          <w:pPr>
-            <w:pStyle w:val="TOC2"/>
-            <w:tabs>
-              <w:tab w:val="left" w:pos="660"/>
-              <w:tab w:val="right" w:leader="dot" w:pos="9350"/>
-            </w:tabs>
-            <w:rPr>
-              <w:rFonts w:asciiTheme="minorHAnsi" w:eastAsiaTheme="minorEastAsia" w:hAnsiTheme="minorHAnsi" w:cstheme="minorBidi"/>
-              <w:noProof/>
-              <w:color w:val="auto"/>
-            </w:rPr>
-          </w:pPr>
-          <w:hyperlink w:anchor="_Toc511135206" w:history="1">
-            <w:r>
-              <w:rPr>
-                <w:rStyle w:val="Hyperlink"/>
-                <w:rFonts w:ascii="Wingdings" w:hAnsi="Wingdings"/>
-                <w:iCs/>
-                <w:noProof/>
-              </w:rPr>
-              <w:t></w:t>
-            </w:r>
-            <w:r>
-              <w:rPr>
-                <w:rFonts w:asciiTheme="minorHAnsi" w:eastAsiaTheme="minorEastAsia" w:hAnsiTheme="minorHAnsi" w:cstheme="minorBidi"/>
-                <w:noProof/>
-                <w:color w:val="auto"/>
-              </w:rPr>
-              <w:tab/>
-            </w:r>
-            <w:r>
-              <w:rPr>
-                <w:rStyle w:val="Hyperlink"/>
-                <w:iCs/>
-                <w:noProof/>
-              </w:rPr>
-              <w:t>Group by should not be some.</w:t>
-            </w:r>
-            <w:r>
-              <w:rPr>
-                <w:noProof/>
-                <w:webHidden/>
-              </w:rPr>
-              <w:tab/>
-            </w:r>
-            <w:r>
-              <w:rPr>
-                <w:noProof/>
-                <w:webHidden/>
-              </w:rPr>
-              <w:fldChar w:fldCharType="begin"/>
-            </w:r>
-            <w:r>
-              <w:rPr>
-                <w:noProof/>
-                <w:webHidden/>
-              </w:rPr>
-              <w:instrText xml:space="preserve"> PAGEREF _Toc511135206 \h </w:instrText>
-            </w:r>
-            <w:r>
-              <w:rPr>
-                <w:noProof/>
-                <w:webHidden/>
-              </w:rPr>
-            </w:r>
-            <w:r>
-              <w:rPr>
-                <w:noProof/>
-                <w:webHidden/>
-              </w:rPr>
-              <w:fldChar w:fldCharType="separate"/>
-            </w:r>
-            <w:r>
-              <w:rPr>
-                <w:noProof/>
-                <w:webHidden/>
-              </w:rPr>
-              <w:t>27</w:t>
+              <w:t>29</w:t>
             </w:r>
             <w:r>
               <w:rPr>
@@ -6398,14 +6168,14 @@
               <w:color w:val="auto"/>
             </w:rPr>
           </w:pPr>
-          <w:hyperlink w:anchor="_Toc511135207" w:history="1">
+          <w:hyperlink w:anchor="_Toc511135927" w:history="1">
             <w:r>
               <w:rPr>
                 <w:rStyle w:val="Hyperlink"/>
                 <w:b/>
                 <w:noProof/>
               </w:rPr>
-              <w:t>3. Daily Production Information</w:t>
+              <w:t>6. Sales Order</w:t>
             </w:r>
             <w:r>
               <w:rPr>
@@ -6426,7 +6196,7 @@
                 <w:noProof/>
                 <w:webHidden/>
               </w:rPr>
-              <w:instrText xml:space="preserve"> PAGEREF _Toc511135207 \h </w:instrText>
+              <w:instrText xml:space="preserve"> PAGEREF _Toc511135927 \h </w:instrText>
             </w:r>
             <w:r>
               <w:rPr>
@@ -6446,7 +6216,149 @@
                 <w:noProof/>
                 <w:webHidden/>
               </w:rPr>
-              <w:t>27</w:t>
+              <w:t>30</w:t>
+            </w:r>
+            <w:r>
+              <w:rPr>
+                <w:noProof/>
+                <w:webHidden/>
+              </w:rPr>
+              <w:fldChar w:fldCharType="end"/>
+            </w:r>
+          </w:hyperlink>
+        </w:p>
+        <w:p>
+          <w:pPr>
+            <w:pStyle w:val="TOC3"/>
+            <w:tabs>
+              <w:tab w:val="right" w:leader="dot" w:pos="9350"/>
+            </w:tabs>
+            <w:rPr>
+              <w:rFonts w:asciiTheme="minorHAnsi" w:eastAsiaTheme="minorEastAsia" w:hAnsiTheme="minorHAnsi" w:cstheme="minorBidi"/>
+              <w:noProof/>
+              <w:color w:val="auto"/>
+            </w:rPr>
+          </w:pPr>
+          <w:hyperlink w:anchor="_Toc511135928" w:history="1">
+            <w:r>
+              <w:rPr>
+                <w:rStyle w:val="Hyperlink"/>
+                <w:b/>
+                <w:noProof/>
+              </w:rPr>
+              <w:t>6a) In USD</w:t>
+            </w:r>
+            <w:r>
+              <w:rPr>
+                <w:noProof/>
+                <w:webHidden/>
+              </w:rPr>
+              <w:tab/>
+            </w:r>
+            <w:r>
+              <w:rPr>
+                <w:noProof/>
+                <w:webHidden/>
+              </w:rPr>
+              <w:fldChar w:fldCharType="begin"/>
+            </w:r>
+            <w:r>
+              <w:rPr>
+                <w:noProof/>
+                <w:webHidden/>
+              </w:rPr>
+              <w:instrText xml:space="preserve"> PAGEREF _Toc511135928 \h </w:instrText>
+            </w:r>
+            <w:r>
+              <w:rPr>
+                <w:noProof/>
+                <w:webHidden/>
+              </w:rPr>
+            </w:r>
+            <w:r>
+              <w:rPr>
+                <w:noProof/>
+                <w:webHidden/>
+              </w:rPr>
+              <w:fldChar w:fldCharType="separate"/>
+            </w:r>
+            <w:r>
+              <w:rPr>
+                <w:noProof/>
+                <w:webHidden/>
+              </w:rPr>
+              <w:t>30</w:t>
+            </w:r>
+            <w:r>
+              <w:rPr>
+                <w:noProof/>
+                <w:webHidden/>
+              </w:rPr>
+              <w:fldChar w:fldCharType="end"/>
+            </w:r>
+          </w:hyperlink>
+        </w:p>
+        <w:p>
+          <w:pPr>
+            <w:pStyle w:val="TOC3"/>
+            <w:tabs>
+              <w:tab w:val="right" w:leader="dot" w:pos="9350"/>
+            </w:tabs>
+            <w:rPr>
+              <w:rFonts w:asciiTheme="minorHAnsi" w:eastAsiaTheme="minorEastAsia" w:hAnsiTheme="minorHAnsi" w:cstheme="minorBidi"/>
+              <w:noProof/>
+              <w:color w:val="auto"/>
+            </w:rPr>
+          </w:pPr>
+          <w:hyperlink w:anchor="_Toc511135929" w:history="1">
+            <w:r>
+              <w:rPr>
+                <w:rStyle w:val="Hyperlink"/>
+                <w:b/>
+                <w:noProof/>
+              </w:rPr>
+              <w:t>6b) In BDT</w:t>
+            </w:r>
+            <w:r>
+              <w:rPr>
+                <w:noProof/>
+                <w:webHidden/>
+              </w:rPr>
+              <w:tab/>
+            </w:r>
+            <w:r>
+              <w:rPr>
+                <w:noProof/>
+                <w:webHidden/>
+              </w:rPr>
+              <w:fldChar w:fldCharType="begin"/>
+            </w:r>
+            <w:r>
+              <w:rPr>
+                <w:noProof/>
+                <w:webHidden/>
+              </w:rPr>
+              <w:instrText xml:space="preserve"> PAGEREF _Toc511135929 \h </w:instrText>
+            </w:r>
+            <w:r>
+              <w:rPr>
+                <w:noProof/>
+                <w:webHidden/>
+              </w:rPr>
+            </w:r>
+            <w:r>
+              <w:rPr>
+                <w:noProof/>
+                <w:webHidden/>
+              </w:rPr>
+              <w:fldChar w:fldCharType="separate"/>
+            </w:r>
+            <w:r>
+              <w:rPr>
+                <w:noProof/>
+                <w:webHidden/>
+              </w:rPr>
+              <w:t>31</w:t>
             </w:r>
             <w:r>
               <w:rPr>
@@ -6469,14 +6381,14 @@
               <w:color w:val="auto"/>
             </w:rPr>
           </w:pPr>
-          <w:hyperlink w:anchor="_Toc511135208" w:history="1">
+          <w:hyperlink w:anchor="_Toc511135930" w:history="1">
             <w:r>
               <w:rPr>
                 <w:rStyle w:val="Hyperlink"/>
                 <w:b/>
                 <w:noProof/>
               </w:rPr>
-              <w:t>4. Customer Commission:</w:t>
+              <w:t>7. Delivery Order</w:t>
             </w:r>
             <w:r>
               <w:rPr>
@@ -6497,7 +6409,7 @@
                 <w:noProof/>
                 <w:webHidden/>
               </w:rPr>
-              <w:instrText xml:space="preserve"> PAGEREF _Toc511135208 \h </w:instrText>
+              <w:instrText xml:space="preserve"> PAGEREF _Toc511135930 \h </w:instrText>
             </w:r>
             <w:r>
               <w:rPr>
@@ -6517,7 +6429,7 @@
                 <w:noProof/>
                 <w:webHidden/>
               </w:rPr>
-              <w:t>27</w:t>
+              <w:t>32</w:t>
             </w:r>
             <w:r>
               <w:rPr>
@@ -6540,14 +6452,14 @@
               <w:color w:val="auto"/>
             </w:rPr>
           </w:pPr>
-          <w:hyperlink w:anchor="_Toc511135209" w:history="1">
+          <w:hyperlink w:anchor="_Toc511135931" w:history="1">
             <w:r>
               <w:rPr>
                 <w:rStyle w:val="Hyperlink"/>
                 <w:b/>
                 <w:noProof/>
               </w:rPr>
-              <w:t>4a) By Product</w:t>
+              <w:t>7a) Products</w:t>
             </w:r>
             <w:r>
               <w:rPr>
@@ -6568,7 +6480,7 @@
                 <w:noProof/>
                 <w:webHidden/>
               </w:rPr>
-              <w:instrText xml:space="preserve"> PAGEREF _Toc511135209 \h </w:instrText>
+              <w:instrText xml:space="preserve"> PAGEREF _Toc511135931 \h </w:instrText>
             </w:r>
             <w:r>
               <w:rPr>
@@ -6588,7 +6500,7 @@
                 <w:noProof/>
                 <w:webHidden/>
               </w:rPr>
-              <w:t>27</w:t>
+              <w:t>32</w:t>
             </w:r>
             <w:r>
               <w:rPr>
@@ -6611,14 +6523,14 @@
               <w:color w:val="auto"/>
             </w:rPr>
           </w:pPr>
-          <w:hyperlink w:anchor="_Toc511135210" w:history="1">
+          <w:hyperlink w:anchor="_Toc511135932" w:history="1">
             <w:r>
               <w:rPr>
                 <w:rStyle w:val="Hyperlink"/>
                 <w:b/>
                 <w:noProof/>
               </w:rPr>
-              <w:t>4b) By Customer</w:t>
+              <w:t>7b) Payment in Cash</w:t>
             </w:r>
             <w:r>
               <w:rPr>
@@ -6639,7 +6551,7 @@
                 <w:noProof/>
                 <w:webHidden/>
               </w:rPr>
-              <w:instrText xml:space="preserve"> PAGEREF _Toc511135210 \h </w:instrText>
+              <w:instrText xml:space="preserve"> PAGEREF _Toc511135932 \h </w:instrText>
             </w:r>
             <w:r>
               <w:rPr>
@@ -6659,7 +6571,220 @@
                 <w:noProof/>
                 <w:webHidden/>
               </w:rPr>
-              <w:t>28</w:t>
+              <w:t>33</w:t>
+            </w:r>
+            <w:r>
+              <w:rPr>
+                <w:noProof/>
+                <w:webHidden/>
+              </w:rPr>
+              <w:fldChar w:fldCharType="end"/>
+            </w:r>
+          </w:hyperlink>
+        </w:p>
+        <w:p>
+          <w:pPr>
+            <w:pStyle w:val="TOC3"/>
+            <w:tabs>
+              <w:tab w:val="right" w:leader="dot" w:pos="9350"/>
+            </w:tabs>
+            <w:rPr>
+              <w:rFonts w:asciiTheme="minorHAnsi" w:eastAsiaTheme="minorEastAsia" w:hAnsiTheme="minorHAnsi" w:cstheme="minorBidi"/>
+              <w:noProof/>
+              <w:color w:val="auto"/>
+            </w:rPr>
+          </w:pPr>
+          <w:hyperlink w:anchor="_Toc511135933" w:history="1">
+            <w:r>
+              <w:rPr>
+                <w:rStyle w:val="Hyperlink"/>
+                <w:b/>
+                <w:noProof/>
+              </w:rPr>
+              <w:t>7c) Payment in Cheque</w:t>
+            </w:r>
+            <w:r>
+              <w:rPr>
+                <w:noProof/>
+                <w:webHidden/>
+              </w:rPr>
+              <w:tab/>
+            </w:r>
+            <w:r>
+              <w:rPr>
+                <w:noProof/>
+                <w:webHidden/>
+              </w:rPr>
+              <w:fldChar w:fldCharType="begin"/>
+            </w:r>
+            <w:r>
+              <w:rPr>
+                <w:noProof/>
+                <w:webHidden/>
+              </w:rPr>
+              <w:instrText xml:space="preserve"> PAGEREF _Toc511135933 \h </w:instrText>
+            </w:r>
+            <w:r>
+              <w:rPr>
+                <w:noProof/>
+                <w:webHidden/>
+              </w:rPr>
+            </w:r>
+            <w:r>
+              <w:rPr>
+                <w:noProof/>
+                <w:webHidden/>
+              </w:rPr>
+              <w:fldChar w:fldCharType="separate"/>
+            </w:r>
+            <w:r>
+              <w:rPr>
+                <w:noProof/>
+                <w:webHidden/>
+              </w:rPr>
+              <w:t>34</w:t>
+            </w:r>
+            <w:r>
+              <w:rPr>
+                <w:noProof/>
+                <w:webHidden/>
+              </w:rPr>
+              <w:fldChar w:fldCharType="end"/>
+            </w:r>
+          </w:hyperlink>
+        </w:p>
+        <w:p>
+          <w:pPr>
+            <w:pStyle w:val="TOC3"/>
+            <w:tabs>
+              <w:tab w:val="right" w:leader="dot" w:pos="9350"/>
+            </w:tabs>
+            <w:rPr>
+              <w:rFonts w:asciiTheme="minorHAnsi" w:eastAsiaTheme="minorEastAsia" w:hAnsiTheme="minorHAnsi" w:cstheme="minorBidi"/>
+              <w:noProof/>
+              <w:color w:val="auto"/>
+            </w:rPr>
+          </w:pPr>
+          <w:hyperlink w:anchor="_Toc511135934" w:history="1">
+            <w:r>
+              <w:rPr>
+                <w:rStyle w:val="Hyperlink"/>
+                <w:b/>
+                <w:noProof/>
+              </w:rPr>
+              <w:t>7d) Payment in TT</w:t>
+            </w:r>
+            <w:r>
+              <w:rPr>
+                <w:noProof/>
+                <w:webHidden/>
+              </w:rPr>
+              <w:tab/>
+            </w:r>
+            <w:r>
+              <w:rPr>
+                <w:noProof/>
+                <w:webHidden/>
+              </w:rPr>
+              <w:fldChar w:fldCharType="begin"/>
+            </w:r>
+            <w:r>
+              <w:rPr>
+                <w:noProof/>
+                <w:webHidden/>
+              </w:rPr>
+              <w:instrText xml:space="preserve"> PAGEREF _Toc511135934 \h </w:instrText>
+            </w:r>
+            <w:r>
+              <w:rPr>
+                <w:noProof/>
+                <w:webHidden/>
+              </w:rPr>
+            </w:r>
+            <w:r>
+              <w:rPr>
+                <w:noProof/>
+                <w:webHidden/>
+              </w:rPr>
+              <w:fldChar w:fldCharType="separate"/>
+            </w:r>
+            <w:r>
+              <w:rPr>
+                <w:noProof/>
+                <w:webHidden/>
+              </w:rPr>
+              <w:t>35</w:t>
+            </w:r>
+            <w:r>
+              <w:rPr>
+                <w:noProof/>
+                <w:webHidden/>
+              </w:rPr>
+              <w:fldChar w:fldCharType="end"/>
+            </w:r>
+          </w:hyperlink>
+        </w:p>
+        <w:p>
+          <w:pPr>
+            <w:pStyle w:val="TOC3"/>
+            <w:tabs>
+              <w:tab w:val="right" w:leader="dot" w:pos="9350"/>
+            </w:tabs>
+            <w:rPr>
+              <w:rFonts w:asciiTheme="minorHAnsi" w:eastAsiaTheme="minorEastAsia" w:hAnsiTheme="minorHAnsi" w:cstheme="minorBidi"/>
+              <w:noProof/>
+              <w:color w:val="auto"/>
+            </w:rPr>
+          </w:pPr>
+          <w:hyperlink w:anchor="_Toc511135935" w:history="1">
+            <w:r>
+              <w:rPr>
+                <w:rStyle w:val="Hyperlink"/>
+                <w:b/>
+                <w:noProof/>
+              </w:rPr>
+              <w:t>7e) Payment in LC</w:t>
+            </w:r>
+            <w:r>
+              <w:rPr>
+                <w:noProof/>
+                <w:webHidden/>
+              </w:rPr>
+              <w:tab/>
+            </w:r>
+            <w:r>
+              <w:rPr>
+                <w:noProof/>
+                <w:webHidden/>
+              </w:rPr>
+              <w:fldChar w:fldCharType="begin"/>
+            </w:r>
+            <w:r>
+              <w:rPr>
+                <w:noProof/>
+                <w:webHidden/>
+              </w:rPr>
+              <w:instrText xml:space="preserve"> PAGEREF _Toc511135935 \h </w:instrText>
+            </w:r>
+            <w:r>
+              <w:rPr>
+                <w:noProof/>
+                <w:webHidden/>
+              </w:rPr>
+            </w:r>
+            <w:r>
+              <w:rPr>
+                <w:noProof/>
+                <w:webHidden/>
+              </w:rPr>
+              <w:fldChar w:fldCharType="separate"/>
+            </w:r>
+            <w:r>
+              <w:rPr>
+                <w:noProof/>
+                <w:webHidden/>
+              </w:rPr>
+              <w:t>36</w:t>
             </w:r>
             <w:r>
               <w:rPr>
@@ -6682,14 +6807,14 @@
               <w:color w:val="auto"/>
             </w:rPr>
           </w:pPr>
-          <w:hyperlink w:anchor="_Toc511135211" w:history="1">
+          <w:hyperlink w:anchor="_Toc511135936" w:history="1">
             <w:r>
               <w:rPr>
                 <w:rStyle w:val="Hyperlink"/>
                 <w:b/>
                 <w:noProof/>
               </w:rPr>
-              <w:t>5. Customer Credit Limit:</w:t>
+              <w:t>8. Delivery Goods</w:t>
             </w:r>
             <w:r>
               <w:rPr>
@@ -6710,967 +6835,7 @@
                 <w:noProof/>
                 <w:webHidden/>
               </w:rPr>
-              <w:instrText xml:space="preserve"> PAGEREF _Toc511135211 \h </w:instrText>
-            </w:r>
-            <w:r>
-              <w:rPr>
-                <w:noProof/>
-                <w:webHidden/>
-              </w:rPr>
-            </w:r>
-            <w:r>
-              <w:rPr>
-                <w:noProof/>
-                <w:webHidden/>
-              </w:rPr>
-              <w:fldChar w:fldCharType="separate"/>
-            </w:r>
-            <w:r>
-              <w:rPr>
-                <w:noProof/>
-                <w:webHidden/>
-              </w:rPr>
-              <w:t>29</w:t>
-            </w:r>
-            <w:r>
-              <w:rPr>
-                <w:noProof/>
-                <w:webHidden/>
-              </w:rPr>
-              <w:fldChar w:fldCharType="end"/>
-            </w:r>
-          </w:hyperlink>
-        </w:p>
-        <w:p>
-          <w:pPr>
-            <w:pStyle w:val="TOC2"/>
-            <w:tabs>
-              <w:tab w:val="right" w:leader="dot" w:pos="9350"/>
-            </w:tabs>
-            <w:rPr>
-              <w:rFonts w:asciiTheme="minorHAnsi" w:eastAsiaTheme="minorEastAsia" w:hAnsiTheme="minorHAnsi" w:cstheme="minorBidi"/>
-              <w:noProof/>
-              <w:color w:val="auto"/>
-            </w:rPr>
-          </w:pPr>
-          <w:hyperlink w:anchor="_Toc511135212" w:history="1">
-            <w:r>
-              <w:rPr>
-                <w:rStyle w:val="Hyperlink"/>
-                <w:b/>
-                <w:iCs/>
-                <w:noProof/>
-              </w:rPr>
-              <w:t>Important notes:</w:t>
-            </w:r>
-            <w:r>
-              <w:rPr>
-                <w:noProof/>
-                <w:webHidden/>
-              </w:rPr>
-              <w:tab/>
-            </w:r>
-            <w:r>
-              <w:rPr>
-                <w:noProof/>
-                <w:webHidden/>
-              </w:rPr>
-              <w:fldChar w:fldCharType="begin"/>
-            </w:r>
-            <w:r>
-              <w:rPr>
-                <w:noProof/>
-                <w:webHidden/>
-              </w:rPr>
-              <w:instrText xml:space="preserve"> PAGEREF _Toc511135212 \h </w:instrText>
-            </w:r>
-            <w:r>
-              <w:rPr>
-                <w:noProof/>
-                <w:webHidden/>
-              </w:rPr>
-            </w:r>
-            <w:r>
-              <w:rPr>
-                <w:noProof/>
-                <w:webHidden/>
-              </w:rPr>
-              <w:fldChar w:fldCharType="separate"/>
-            </w:r>
-            <w:r>
-              <w:rPr>
-                <w:noProof/>
-                <w:webHidden/>
-              </w:rPr>
-              <w:t>29</w:t>
-            </w:r>
-            <w:r>
-              <w:rPr>
-                <w:noProof/>
-                <w:webHidden/>
-              </w:rPr>
-              <w:fldChar w:fldCharType="end"/>
-            </w:r>
-          </w:hyperlink>
-        </w:p>
-        <w:p>
-          <w:pPr>
-            <w:pStyle w:val="TOC2"/>
-            <w:tabs>
-              <w:tab w:val="left" w:pos="660"/>
-              <w:tab w:val="right" w:leader="dot" w:pos="9350"/>
-            </w:tabs>
-            <w:rPr>
-              <w:rFonts w:asciiTheme="minorHAnsi" w:eastAsiaTheme="minorEastAsia" w:hAnsiTheme="minorHAnsi" w:cstheme="minorBidi"/>
-              <w:noProof/>
-              <w:color w:val="auto"/>
-            </w:rPr>
-          </w:pPr>
-          <w:hyperlink w:anchor="_Toc511135213" w:history="1">
-            <w:r>
-              <w:rPr>
-                <w:rStyle w:val="Hyperlink"/>
-                <w:rFonts w:ascii="Wingdings" w:hAnsi="Wingdings"/>
-                <w:iCs/>
-                <w:noProof/>
-              </w:rPr>
-              <w:t></w:t>
-            </w:r>
-            <w:r>
-              <w:rPr>
-                <w:rFonts w:asciiTheme="minorHAnsi" w:eastAsiaTheme="minorEastAsia" w:hAnsiTheme="minorHAnsi" w:cstheme="minorBidi"/>
-                <w:noProof/>
-                <w:color w:val="auto"/>
-              </w:rPr>
-              <w:tab/>
-            </w:r>
-            <w:r>
-              <w:rPr>
-                <w:rStyle w:val="Hyperlink"/>
-                <w:iCs/>
-                <w:noProof/>
-              </w:rPr>
-              <w:t>If exceed credit limit during Sales order then Second level approval require.</w:t>
-            </w:r>
-            <w:r>
-              <w:rPr>
-                <w:noProof/>
-                <w:webHidden/>
-              </w:rPr>
-              <w:tab/>
-            </w:r>
-            <w:r>
-              <w:rPr>
-                <w:noProof/>
-                <w:webHidden/>
-              </w:rPr>
-              <w:fldChar w:fldCharType="begin"/>
-            </w:r>
-            <w:r>
-              <w:rPr>
-                <w:noProof/>
-                <w:webHidden/>
-              </w:rPr>
-              <w:instrText xml:space="preserve"> PAGEREF _Toc511135213 \h </w:instrText>
-            </w:r>
-            <w:r>
-              <w:rPr>
-                <w:noProof/>
-                <w:webHidden/>
-              </w:rPr>
-            </w:r>
-            <w:r>
-              <w:rPr>
-                <w:noProof/>
-                <w:webHidden/>
-              </w:rPr>
-              <w:fldChar w:fldCharType="separate"/>
-            </w:r>
-            <w:r>
-              <w:rPr>
-                <w:noProof/>
-                <w:webHidden/>
-              </w:rPr>
-              <w:t>29</w:t>
-            </w:r>
-            <w:r>
-              <w:rPr>
-                <w:noProof/>
-                <w:webHidden/>
-              </w:rPr>
-              <w:fldChar w:fldCharType="end"/>
-            </w:r>
-          </w:hyperlink>
-        </w:p>
-        <w:p>
-          <w:pPr>
-            <w:pStyle w:val="TOC2"/>
-            <w:tabs>
-              <w:tab w:val="left" w:pos="660"/>
-              <w:tab w:val="right" w:leader="dot" w:pos="9350"/>
-            </w:tabs>
-            <w:rPr>
-              <w:rFonts w:asciiTheme="minorHAnsi" w:eastAsiaTheme="minorEastAsia" w:hAnsiTheme="minorHAnsi" w:cstheme="minorBidi"/>
-              <w:noProof/>
-              <w:color w:val="auto"/>
-            </w:rPr>
-          </w:pPr>
-          <w:hyperlink w:anchor="_Toc511135214" w:history="1">
-            <w:r>
-              <w:rPr>
-                <w:rStyle w:val="Hyperlink"/>
-                <w:rFonts w:ascii="Wingdings" w:hAnsi="Wingdings"/>
-                <w:iCs/>
-                <w:noProof/>
-              </w:rPr>
-              <w:t></w:t>
-            </w:r>
-            <w:r>
-              <w:rPr>
-                <w:rFonts w:asciiTheme="minorHAnsi" w:eastAsiaTheme="minorEastAsia" w:hAnsiTheme="minorHAnsi" w:cstheme="minorBidi"/>
-                <w:noProof/>
-                <w:color w:val="auto"/>
-              </w:rPr>
-              <w:tab/>
-            </w:r>
-            <w:r>
-              <w:rPr>
-                <w:rStyle w:val="Hyperlink"/>
-                <w:iCs/>
-                <w:noProof/>
-              </w:rPr>
-              <w:t>If (Receivable amount +sales order amount) is greater than credit limit then will go second level approval.</w:t>
-            </w:r>
-            <w:r>
-              <w:rPr>
-                <w:noProof/>
-                <w:webHidden/>
-              </w:rPr>
-              <w:tab/>
-            </w:r>
-            <w:r>
-              <w:rPr>
-                <w:noProof/>
-                <w:webHidden/>
-              </w:rPr>
-              <w:fldChar w:fldCharType="begin"/>
-            </w:r>
-            <w:r>
-              <w:rPr>
-                <w:noProof/>
-                <w:webHidden/>
-              </w:rPr>
-              <w:instrText xml:space="preserve"> PAGEREF _Toc511135214 \h </w:instrText>
-            </w:r>
-            <w:r>
-              <w:rPr>
-                <w:noProof/>
-                <w:webHidden/>
-              </w:rPr>
-            </w:r>
-            <w:r>
-              <w:rPr>
-                <w:noProof/>
-                <w:webHidden/>
-              </w:rPr>
-              <w:fldChar w:fldCharType="separate"/>
-            </w:r>
-            <w:r>
-              <w:rPr>
-                <w:noProof/>
-                <w:webHidden/>
-              </w:rPr>
-              <w:t>29</w:t>
-            </w:r>
-            <w:r>
-              <w:rPr>
-                <w:noProof/>
-                <w:webHidden/>
-              </w:rPr>
-              <w:fldChar w:fldCharType="end"/>
-            </w:r>
-          </w:hyperlink>
-        </w:p>
-        <w:p>
-          <w:pPr>
-            <w:pStyle w:val="TOC2"/>
-            <w:tabs>
-              <w:tab w:val="right" w:leader="dot" w:pos="9350"/>
-            </w:tabs>
-            <w:rPr>
-              <w:rFonts w:asciiTheme="minorHAnsi" w:eastAsiaTheme="minorEastAsia" w:hAnsiTheme="minorHAnsi" w:cstheme="minorBidi"/>
-              <w:noProof/>
-              <w:color w:val="auto"/>
-            </w:rPr>
-          </w:pPr>
-          <w:hyperlink w:anchor="_Toc511135215" w:history="1">
-            <w:r>
-              <w:rPr>
-                <w:rStyle w:val="Hyperlink"/>
-                <w:b/>
-                <w:noProof/>
-              </w:rPr>
-              <w:t>6. Sales Order</w:t>
-            </w:r>
-            <w:r>
-              <w:rPr>
-                <w:noProof/>
-                <w:webHidden/>
-              </w:rPr>
-              <w:tab/>
-            </w:r>
-            <w:r>
-              <w:rPr>
-                <w:noProof/>
-                <w:webHidden/>
-              </w:rPr>
-              <w:fldChar w:fldCharType="begin"/>
-            </w:r>
-            <w:r>
-              <w:rPr>
-                <w:noProof/>
-                <w:webHidden/>
-              </w:rPr>
-              <w:instrText xml:space="preserve"> PAGEREF _Toc511135215 \h </w:instrText>
-            </w:r>
-            <w:r>
-              <w:rPr>
-                <w:noProof/>
-                <w:webHidden/>
-              </w:rPr>
-            </w:r>
-            <w:r>
-              <w:rPr>
-                <w:noProof/>
-                <w:webHidden/>
-              </w:rPr>
-              <w:fldChar w:fldCharType="separate"/>
-            </w:r>
-            <w:r>
-              <w:rPr>
-                <w:noProof/>
-                <w:webHidden/>
-              </w:rPr>
-              <w:t>30</w:t>
-            </w:r>
-            <w:r>
-              <w:rPr>
-                <w:noProof/>
-                <w:webHidden/>
-              </w:rPr>
-              <w:fldChar w:fldCharType="end"/>
-            </w:r>
-          </w:hyperlink>
-        </w:p>
-        <w:p>
-          <w:pPr>
-            <w:pStyle w:val="TOC3"/>
-            <w:tabs>
-              <w:tab w:val="right" w:leader="dot" w:pos="9350"/>
-            </w:tabs>
-            <w:rPr>
-              <w:rFonts w:asciiTheme="minorHAnsi" w:eastAsiaTheme="minorEastAsia" w:hAnsiTheme="minorHAnsi" w:cstheme="minorBidi"/>
-              <w:noProof/>
-              <w:color w:val="auto"/>
-            </w:rPr>
-          </w:pPr>
-          <w:hyperlink w:anchor="_Toc511135216" w:history="1">
-            <w:r>
-              <w:rPr>
-                <w:rStyle w:val="Hyperlink"/>
-                <w:b/>
-                <w:noProof/>
-              </w:rPr>
-              <w:t>6a) In USD</w:t>
-            </w:r>
-            <w:r>
-              <w:rPr>
-                <w:noProof/>
-                <w:webHidden/>
-              </w:rPr>
-              <w:tab/>
-            </w:r>
-            <w:r>
-              <w:rPr>
-                <w:noProof/>
-                <w:webHidden/>
-              </w:rPr>
-              <w:fldChar w:fldCharType="begin"/>
-            </w:r>
-            <w:r>
-              <w:rPr>
-                <w:noProof/>
-                <w:webHidden/>
-              </w:rPr>
-              <w:instrText xml:space="preserve"> PAGEREF _Toc511135216 \h </w:instrText>
-            </w:r>
-            <w:r>
-              <w:rPr>
-                <w:noProof/>
-                <w:webHidden/>
-              </w:rPr>
-            </w:r>
-            <w:r>
-              <w:rPr>
-                <w:noProof/>
-                <w:webHidden/>
-              </w:rPr>
-              <w:fldChar w:fldCharType="separate"/>
-            </w:r>
-            <w:r>
-              <w:rPr>
-                <w:noProof/>
-                <w:webHidden/>
-              </w:rPr>
-              <w:t>30</w:t>
-            </w:r>
-            <w:r>
-              <w:rPr>
-                <w:noProof/>
-                <w:webHidden/>
-              </w:rPr>
-              <w:fldChar w:fldCharType="end"/>
-            </w:r>
-          </w:hyperlink>
-        </w:p>
-        <w:p>
-          <w:pPr>
-            <w:pStyle w:val="TOC3"/>
-            <w:tabs>
-              <w:tab w:val="right" w:leader="dot" w:pos="9350"/>
-            </w:tabs>
-            <w:rPr>
-              <w:rFonts w:asciiTheme="minorHAnsi" w:eastAsiaTheme="minorEastAsia" w:hAnsiTheme="minorHAnsi" w:cstheme="minorBidi"/>
-              <w:noProof/>
-              <w:color w:val="auto"/>
-            </w:rPr>
-          </w:pPr>
-          <w:hyperlink w:anchor="_Toc511135217" w:history="1">
-            <w:r>
-              <w:rPr>
-                <w:rStyle w:val="Hyperlink"/>
-                <w:b/>
-                <w:noProof/>
-              </w:rPr>
-              <w:t>6b) In BDT</w:t>
-            </w:r>
-            <w:r>
-              <w:rPr>
-                <w:noProof/>
-                <w:webHidden/>
-              </w:rPr>
-              <w:tab/>
-            </w:r>
-            <w:r>
-              <w:rPr>
-                <w:noProof/>
-                <w:webHidden/>
-              </w:rPr>
-              <w:fldChar w:fldCharType="begin"/>
-            </w:r>
-            <w:r>
-              <w:rPr>
-                <w:noProof/>
-                <w:webHidden/>
-              </w:rPr>
-              <w:instrText xml:space="preserve"> PAGEREF _Toc511135217 \h </w:instrText>
-            </w:r>
-            <w:r>
-              <w:rPr>
-                <w:noProof/>
-                <w:webHidden/>
-              </w:rPr>
-            </w:r>
-            <w:r>
-              <w:rPr>
-                <w:noProof/>
-                <w:webHidden/>
-              </w:rPr>
-              <w:fldChar w:fldCharType="separate"/>
-            </w:r>
-            <w:r>
-              <w:rPr>
-                <w:noProof/>
-                <w:webHidden/>
-              </w:rPr>
-              <w:t>31</w:t>
-            </w:r>
-            <w:r>
-              <w:rPr>
-                <w:noProof/>
-                <w:webHidden/>
-              </w:rPr>
-              <w:fldChar w:fldCharType="end"/>
-            </w:r>
-          </w:hyperlink>
-        </w:p>
-        <w:p>
-          <w:pPr>
-            <w:pStyle w:val="TOC2"/>
-            <w:tabs>
-              <w:tab w:val="right" w:leader="dot" w:pos="9350"/>
-            </w:tabs>
-            <w:rPr>
-              <w:rFonts w:asciiTheme="minorHAnsi" w:eastAsiaTheme="minorEastAsia" w:hAnsiTheme="minorHAnsi" w:cstheme="minorBidi"/>
-              <w:noProof/>
-              <w:color w:val="auto"/>
-            </w:rPr>
-          </w:pPr>
-          <w:hyperlink w:anchor="_Toc511135218" w:history="1">
-            <w:r>
-              <w:rPr>
-                <w:rStyle w:val="Hyperlink"/>
-                <w:b/>
-                <w:noProof/>
-              </w:rPr>
-              <w:t>7. Delivery Order</w:t>
-            </w:r>
-            <w:r>
-              <w:rPr>
-                <w:noProof/>
-                <w:webHidden/>
-              </w:rPr>
-              <w:tab/>
-            </w:r>
-            <w:r>
-              <w:rPr>
-                <w:noProof/>
-                <w:webHidden/>
-              </w:rPr>
-              <w:fldChar w:fldCharType="begin"/>
-            </w:r>
-            <w:r>
-              <w:rPr>
-                <w:noProof/>
-                <w:webHidden/>
-              </w:rPr>
-              <w:instrText xml:space="preserve"> PAGEREF _Toc511135218 \h </w:instrText>
-            </w:r>
-            <w:r>
-              <w:rPr>
-                <w:noProof/>
-                <w:webHidden/>
-              </w:rPr>
-            </w:r>
-            <w:r>
-              <w:rPr>
-                <w:noProof/>
-                <w:webHidden/>
-              </w:rPr>
-              <w:fldChar w:fldCharType="separate"/>
-            </w:r>
-            <w:r>
-              <w:rPr>
-                <w:noProof/>
-                <w:webHidden/>
-              </w:rPr>
-              <w:t>32</w:t>
-            </w:r>
-            <w:r>
-              <w:rPr>
-                <w:noProof/>
-                <w:webHidden/>
-              </w:rPr>
-              <w:fldChar w:fldCharType="end"/>
-            </w:r>
-          </w:hyperlink>
-        </w:p>
-        <w:p>
-          <w:pPr>
-            <w:pStyle w:val="TOC3"/>
-            <w:tabs>
-              <w:tab w:val="right" w:leader="dot" w:pos="9350"/>
-            </w:tabs>
-            <w:rPr>
-              <w:rFonts w:asciiTheme="minorHAnsi" w:eastAsiaTheme="minorEastAsia" w:hAnsiTheme="minorHAnsi" w:cstheme="minorBidi"/>
-              <w:noProof/>
-              <w:color w:val="auto"/>
-            </w:rPr>
-          </w:pPr>
-          <w:hyperlink w:anchor="_Toc511135219" w:history="1">
-            <w:r>
-              <w:rPr>
-                <w:rStyle w:val="Hyperlink"/>
-                <w:b/>
-                <w:noProof/>
-              </w:rPr>
-              <w:t>7a) Products</w:t>
-            </w:r>
-            <w:r>
-              <w:rPr>
-                <w:noProof/>
-                <w:webHidden/>
-              </w:rPr>
-              <w:tab/>
-            </w:r>
-            <w:r>
-              <w:rPr>
-                <w:noProof/>
-                <w:webHidden/>
-              </w:rPr>
-              <w:fldChar w:fldCharType="begin"/>
-            </w:r>
-            <w:r>
-              <w:rPr>
-                <w:noProof/>
-                <w:webHidden/>
-              </w:rPr>
-              <w:instrText xml:space="preserve"> PAGEREF _Toc511135219 \h </w:instrText>
-            </w:r>
-            <w:r>
-              <w:rPr>
-                <w:noProof/>
-                <w:webHidden/>
-              </w:rPr>
-            </w:r>
-            <w:r>
-              <w:rPr>
-                <w:noProof/>
-                <w:webHidden/>
-              </w:rPr>
-              <w:fldChar w:fldCharType="separate"/>
-            </w:r>
-            <w:r>
-              <w:rPr>
-                <w:noProof/>
-                <w:webHidden/>
-              </w:rPr>
-              <w:t>32</w:t>
-            </w:r>
-            <w:r>
-              <w:rPr>
-                <w:noProof/>
-                <w:webHidden/>
-              </w:rPr>
-              <w:fldChar w:fldCharType="end"/>
-            </w:r>
-          </w:hyperlink>
-        </w:p>
-        <w:p>
-          <w:pPr>
-            <w:pStyle w:val="TOC3"/>
-            <w:tabs>
-              <w:tab w:val="right" w:leader="dot" w:pos="9350"/>
-            </w:tabs>
-            <w:rPr>
-              <w:rFonts w:asciiTheme="minorHAnsi" w:eastAsiaTheme="minorEastAsia" w:hAnsiTheme="minorHAnsi" w:cstheme="minorBidi"/>
-              <w:noProof/>
-              <w:color w:val="auto"/>
-            </w:rPr>
-          </w:pPr>
-          <w:hyperlink w:anchor="_Toc511135220" w:history="1">
-            <w:r>
-              <w:rPr>
-                <w:rStyle w:val="Hyperlink"/>
-                <w:b/>
-                <w:noProof/>
-              </w:rPr>
-              <w:t>7b) Payment in Cash</w:t>
-            </w:r>
-            <w:r>
-              <w:rPr>
-                <w:noProof/>
-                <w:webHidden/>
-              </w:rPr>
-              <w:tab/>
-            </w:r>
-            <w:r>
-              <w:rPr>
-                <w:noProof/>
-                <w:webHidden/>
-              </w:rPr>
-              <w:fldChar w:fldCharType="begin"/>
-            </w:r>
-            <w:r>
-              <w:rPr>
-                <w:noProof/>
-                <w:webHidden/>
-              </w:rPr>
-              <w:instrText xml:space="preserve"> PAGEREF _Toc511135220 \h </w:instrText>
-            </w:r>
-            <w:r>
-              <w:rPr>
-                <w:noProof/>
-                <w:webHidden/>
-              </w:rPr>
-            </w:r>
-            <w:r>
-              <w:rPr>
-                <w:noProof/>
-                <w:webHidden/>
-              </w:rPr>
-              <w:fldChar w:fldCharType="separate"/>
-            </w:r>
-            <w:r>
-              <w:rPr>
-                <w:noProof/>
-                <w:webHidden/>
-              </w:rPr>
-              <w:t>33</w:t>
-            </w:r>
-            <w:r>
-              <w:rPr>
-                <w:noProof/>
-                <w:webHidden/>
-              </w:rPr>
-              <w:fldChar w:fldCharType="end"/>
-            </w:r>
-          </w:hyperlink>
-        </w:p>
-        <w:p>
-          <w:pPr>
-            <w:pStyle w:val="TOC3"/>
-            <w:tabs>
-              <w:tab w:val="right" w:leader="dot" w:pos="9350"/>
-            </w:tabs>
-            <w:rPr>
-              <w:rFonts w:asciiTheme="minorHAnsi" w:eastAsiaTheme="minorEastAsia" w:hAnsiTheme="minorHAnsi" w:cstheme="minorBidi"/>
-              <w:noProof/>
-              <w:color w:val="auto"/>
-            </w:rPr>
-          </w:pPr>
-          <w:hyperlink w:anchor="_Toc511135221" w:history="1">
-            <w:r>
-              <w:rPr>
-                <w:rStyle w:val="Hyperlink"/>
-                <w:b/>
-                <w:noProof/>
-              </w:rPr>
-              <w:t>7c) Payment in Cheque</w:t>
-            </w:r>
-            <w:r>
-              <w:rPr>
-                <w:noProof/>
-                <w:webHidden/>
-              </w:rPr>
-              <w:tab/>
-            </w:r>
-            <w:r>
-              <w:rPr>
-                <w:noProof/>
-                <w:webHidden/>
-              </w:rPr>
-              <w:fldChar w:fldCharType="begin"/>
-            </w:r>
-            <w:r>
-              <w:rPr>
-                <w:noProof/>
-                <w:webHidden/>
-              </w:rPr>
-              <w:instrText xml:space="preserve"> PAGEREF _Toc511135221 \h </w:instrText>
-            </w:r>
-            <w:r>
-              <w:rPr>
-                <w:noProof/>
-                <w:webHidden/>
-              </w:rPr>
-            </w:r>
-            <w:r>
-              <w:rPr>
-                <w:noProof/>
-                <w:webHidden/>
-              </w:rPr>
-              <w:fldChar w:fldCharType="separate"/>
-            </w:r>
-            <w:r>
-              <w:rPr>
-                <w:noProof/>
-                <w:webHidden/>
-              </w:rPr>
-              <w:t>34</w:t>
-            </w:r>
-            <w:r>
-              <w:rPr>
-                <w:noProof/>
-                <w:webHidden/>
-              </w:rPr>
-              <w:fldChar w:fldCharType="end"/>
-            </w:r>
-          </w:hyperlink>
-        </w:p>
-        <w:p>
-          <w:pPr>
-            <w:pStyle w:val="TOC3"/>
-            <w:tabs>
-              <w:tab w:val="right" w:leader="dot" w:pos="9350"/>
-            </w:tabs>
-            <w:rPr>
-              <w:rFonts w:asciiTheme="minorHAnsi" w:eastAsiaTheme="minorEastAsia" w:hAnsiTheme="minorHAnsi" w:cstheme="minorBidi"/>
-              <w:noProof/>
-              <w:color w:val="auto"/>
-            </w:rPr>
-          </w:pPr>
-          <w:hyperlink w:anchor="_Toc511135222" w:history="1">
-            <w:r>
-              <w:rPr>
-                <w:rStyle w:val="Hyperlink"/>
-                <w:b/>
-                <w:noProof/>
-              </w:rPr>
-              <w:t>7d) Payment in TT</w:t>
-            </w:r>
-            <w:r>
-              <w:rPr>
-                <w:noProof/>
-                <w:webHidden/>
-              </w:rPr>
-              <w:tab/>
-            </w:r>
-            <w:r>
-              <w:rPr>
-                <w:noProof/>
-                <w:webHidden/>
-              </w:rPr>
-              <w:fldChar w:fldCharType="begin"/>
-            </w:r>
-            <w:r>
-              <w:rPr>
-                <w:noProof/>
-                <w:webHidden/>
-              </w:rPr>
-              <w:instrText xml:space="preserve"> PAGEREF _Toc511135222 \h </w:instrText>
-            </w:r>
-            <w:r>
-              <w:rPr>
-                <w:noProof/>
-                <w:webHidden/>
-              </w:rPr>
-            </w:r>
-            <w:r>
-              <w:rPr>
-                <w:noProof/>
-                <w:webHidden/>
-              </w:rPr>
-              <w:fldChar w:fldCharType="separate"/>
-            </w:r>
-            <w:r>
-              <w:rPr>
-                <w:noProof/>
-                <w:webHidden/>
-              </w:rPr>
-              <w:t>35</w:t>
-            </w:r>
-            <w:r>
-              <w:rPr>
-                <w:noProof/>
-                <w:webHidden/>
-              </w:rPr>
-              <w:fldChar w:fldCharType="end"/>
-            </w:r>
-          </w:hyperlink>
-        </w:p>
-        <w:p>
-          <w:pPr>
-            <w:pStyle w:val="TOC3"/>
-            <w:tabs>
-              <w:tab w:val="right" w:leader="dot" w:pos="9350"/>
-            </w:tabs>
-            <w:rPr>
-              <w:rFonts w:asciiTheme="minorHAnsi" w:eastAsiaTheme="minorEastAsia" w:hAnsiTheme="minorHAnsi" w:cstheme="minorBidi"/>
-              <w:noProof/>
-              <w:color w:val="auto"/>
-            </w:rPr>
-          </w:pPr>
-          <w:hyperlink w:anchor="_Toc511135223" w:history="1">
-            <w:r>
-              <w:rPr>
-                <w:rStyle w:val="Hyperlink"/>
-                <w:b/>
-                <w:noProof/>
-              </w:rPr>
-              <w:t>7e) Payment in LC</w:t>
-            </w:r>
-            <w:r>
-              <w:rPr>
-                <w:noProof/>
-                <w:webHidden/>
-              </w:rPr>
-              <w:tab/>
-            </w:r>
-            <w:r>
-              <w:rPr>
-                <w:noProof/>
-                <w:webHidden/>
-              </w:rPr>
-              <w:fldChar w:fldCharType="begin"/>
-            </w:r>
-            <w:r>
-              <w:rPr>
-                <w:noProof/>
-                <w:webHidden/>
-              </w:rPr>
-              <w:instrText xml:space="preserve"> PAGEREF _Toc511135223 \h </w:instrText>
-            </w:r>
-            <w:r>
-              <w:rPr>
-                <w:noProof/>
-                <w:webHidden/>
-              </w:rPr>
-            </w:r>
-            <w:r>
-              <w:rPr>
-                <w:noProof/>
-                <w:webHidden/>
-              </w:rPr>
-              <w:fldChar w:fldCharType="separate"/>
-            </w:r>
-            <w:r>
-              <w:rPr>
-                <w:noProof/>
-                <w:webHidden/>
-              </w:rPr>
-              <w:t>36</w:t>
-            </w:r>
-            <w:r>
-              <w:rPr>
-                <w:noProof/>
-                <w:webHidden/>
-              </w:rPr>
-              <w:fldChar w:fldCharType="end"/>
-            </w:r>
-          </w:hyperlink>
-        </w:p>
-        <w:p>
-          <w:pPr>
-            <w:pStyle w:val="TOC2"/>
-            <w:tabs>
-              <w:tab w:val="right" w:leader="dot" w:pos="9350"/>
-            </w:tabs>
-            <w:rPr>
-              <w:rFonts w:asciiTheme="minorHAnsi" w:eastAsiaTheme="minorEastAsia" w:hAnsiTheme="minorHAnsi" w:cstheme="minorBidi"/>
-              <w:noProof/>
-              <w:color w:val="auto"/>
-            </w:rPr>
-          </w:pPr>
-          <w:hyperlink w:anchor="_Toc511135224" w:history="1">
-            <w:r>
-              <w:rPr>
-                <w:rStyle w:val="Hyperlink"/>
-                <w:b/>
-                <w:noProof/>
-              </w:rPr>
-              <w:t>8. Delivery Goods</w:t>
-            </w:r>
-            <w:r>
-              <w:rPr>
-                <w:noProof/>
-                <w:webHidden/>
-              </w:rPr>
-              <w:tab/>
-            </w:r>
-            <w:r>
-              <w:rPr>
-                <w:noProof/>
-                <w:webHidden/>
-              </w:rPr>
-              <w:fldChar w:fldCharType="begin"/>
-            </w:r>
-            <w:r>
-              <w:rPr>
-                <w:noProof/>
-                <w:webHidden/>
-              </w:rPr>
-              <w:instrText xml:space="preserve"> PAGEREF _Toc511135224 \h </w:instrText>
+              <w:instrText xml:space="preserve"> PAGEREF _Toc511135936 \h </w:instrText>
             </w:r>
             <w:r>
               <w:rPr>
@@ -7719,14 +6884,16 @@
           <w:szCs w:val="32"/>
         </w:rPr>
       </w:pPr>
-      <w:bookmarkStart w:id="8" w:name="_Toc471908382"/>
+      <w:bookmarkStart w:id="7" w:name="_Toc471908382"/>
+      <w:bookmarkEnd w:id="7"/>
+      <w:r>
+        <w:rPr>
+          <w:b/>
+        </w:rPr>
+        <w:br w:type="page"/>
+      </w:r>
+      <w:bookmarkStart w:id="8" w:name="_GoBack"/>
       <w:bookmarkEnd w:id="8"/>
-      <w:r>
-        <w:rPr>
-          <w:b/>
-        </w:rPr>
-        <w:br w:type="page"/>
-      </w:r>
     </w:p>
     <w:p>
       <w:pPr>
@@ -7739,7 +6906,7 @@
           <w:b/>
         </w:rPr>
       </w:pPr>
-      <w:bookmarkStart w:id="9" w:name="_Toc511135163"/>
+      <w:bookmarkStart w:id="9" w:name="_Toc511135885"/>
       <w:r>
         <w:rPr>
           <w:b/>
@@ -7757,7 +6924,7 @@
         </w:rPr>
       </w:pPr>
       <w:bookmarkStart w:id="10" w:name="_Toc471908383"/>
-      <w:bookmarkStart w:id="11" w:name="_Toc511135164"/>
+      <w:bookmarkStart w:id="11" w:name="_Toc511135886"/>
       <w:bookmarkEnd w:id="10"/>
       <w:r>
         <w:rPr>
@@ -7813,7 +6980,7 @@
           <w:b/>
         </w:rPr>
       </w:pPr>
-      <w:bookmarkStart w:id="12" w:name="_Toc511135165"/>
+      <w:bookmarkStart w:id="12" w:name="_Toc511135887"/>
       <w:r>
         <w:rPr>
           <w:b/>
@@ -8018,7 +7185,7 @@
           <w:b/>
         </w:rPr>
       </w:pPr>
-      <w:bookmarkStart w:id="13" w:name="_Toc511135166"/>
+      <w:bookmarkStart w:id="13" w:name="_Toc511135888"/>
       <w:r>
         <w:rPr>
           <w:b/>
@@ -8102,7 +7269,7 @@
           <w:b/>
         </w:rPr>
       </w:pPr>
-      <w:bookmarkStart w:id="14" w:name="_Toc511135167"/>
+      <w:bookmarkStart w:id="14" w:name="_Toc511135889"/>
       <w:r>
         <w:rPr>
           <w:b/>
@@ -8125,7 +7292,7 @@
           <w:b/>
         </w:rPr>
       </w:pPr>
-      <w:bookmarkStart w:id="15" w:name="_Toc511135168"/>
+      <w:bookmarkStart w:id="15" w:name="_Toc511135890"/>
       <w:r>
         <w:rPr>
           <w:b/>
@@ -8598,7 +7765,7 @@
           <w:b/>
         </w:rPr>
       </w:pPr>
-      <w:bookmarkStart w:id="16" w:name="_Toc511135169"/>
+      <w:bookmarkStart w:id="16" w:name="_Toc511135891"/>
       <w:r>
         <w:rPr>
           <w:b/>
@@ -8741,7 +7908,7 @@
           <w:b/>
         </w:rPr>
       </w:pPr>
-      <w:bookmarkStart w:id="17" w:name="_Toc511135170"/>
+      <w:bookmarkStart w:id="17" w:name="_Toc511135892"/>
       <w:r>
         <w:t>3</w:t>
       </w:r>
@@ -9149,7 +8316,7 @@
           <w:b/>
         </w:rPr>
       </w:pPr>
-      <w:bookmarkStart w:id="18" w:name="_Toc511135171"/>
+      <w:bookmarkStart w:id="18" w:name="_Toc511135893"/>
       <w:r>
         <w:rPr>
           <w:b/>
@@ -9328,7 +8495,7 @@
           <w:b/>
         </w:rPr>
       </w:pPr>
-      <w:bookmarkStart w:id="19" w:name="_Toc511135172"/>
+      <w:bookmarkStart w:id="19" w:name="_Toc511135894"/>
       <w:r>
         <w:rPr>
           <w:b/>
@@ -9667,7 +8834,7 @@
           <w:b/>
         </w:rPr>
       </w:pPr>
-      <w:bookmarkStart w:id="20" w:name="_Toc511135173"/>
+      <w:bookmarkStart w:id="20" w:name="_Toc511135895"/>
       <w:r>
         <w:rPr>
           <w:b/>
@@ -10094,7 +9261,7 @@
           <w:b/>
         </w:rPr>
       </w:pPr>
-      <w:bookmarkStart w:id="21" w:name="_Toc511135174"/>
+      <w:bookmarkStart w:id="21" w:name="_Toc511135896"/>
       <w:r>
         <w:rPr>
           <w:b/>
@@ -10382,7 +9549,7 @@
           <w:b/>
         </w:rPr>
       </w:pPr>
-      <w:bookmarkStart w:id="22" w:name="_Toc511135175"/>
+      <w:bookmarkStart w:id="22" w:name="_Toc511135897"/>
       <w:r>
         <w:rPr>
           <w:b/>
@@ -10623,7 +9790,7 @@
           <w:szCs w:val="26"/>
         </w:rPr>
       </w:pPr>
-      <w:bookmarkStart w:id="23" w:name="_Toc511135176"/>
+      <w:bookmarkStart w:id="23" w:name="_Toc511135898"/>
       <w:r>
         <w:rPr>
           <w:b/>
@@ -11235,7 +10402,7 @@
           <w:szCs w:val="26"/>
         </w:rPr>
       </w:pPr>
-      <w:bookmarkStart w:id="24" w:name="_Toc511135177"/>
+      <w:bookmarkStart w:id="24" w:name="_Toc511135899"/>
       <w:r>
         <w:rPr>
           <w:b/>
@@ -11701,7 +10868,7 @@
           <w:sz w:val="26"/>
         </w:rPr>
       </w:pPr>
-      <w:bookmarkStart w:id="26" w:name="_Toc511135178"/>
+      <w:bookmarkStart w:id="26" w:name="_Toc511135900"/>
       <w:r>
         <w:rPr>
           <w:b/>
@@ -12271,7 +11438,7 @@
           <w:sz w:val="26"/>
         </w:rPr>
       </w:pPr>
-      <w:bookmarkStart w:id="27" w:name="_Toc511135179"/>
+      <w:bookmarkStart w:id="27" w:name="_Toc511135901"/>
       <w:r>
         <w:rPr>
           <w:b/>
@@ -12892,7 +12059,7 @@
           <w:sz w:val="26"/>
         </w:rPr>
       </w:pPr>
-      <w:bookmarkStart w:id="28" w:name="_Toc511135180"/>
+      <w:bookmarkStart w:id="28" w:name="_Toc511135902"/>
       <w:r>
         <w:rPr>
           <w:b/>
@@ -13150,7 +12317,7 @@
           <w:b/>
         </w:rPr>
       </w:pPr>
-      <w:bookmarkStart w:id="29" w:name="_Toc511135181"/>
+      <w:bookmarkStart w:id="29" w:name="_Toc511135903"/>
       <w:r>
         <w:rPr>
           <w:b/>
@@ -13479,7 +12646,7 @@
           <w:b/>
         </w:rPr>
       </w:pPr>
-      <w:bookmarkStart w:id="30" w:name="_Toc511135182"/>
+      <w:bookmarkStart w:id="30" w:name="_Toc511135904"/>
       <w:r>
         <w:rPr>
           <w:b/>
@@ -13651,7 +12818,7 @@
           <w:b/>
         </w:rPr>
       </w:pPr>
-      <w:bookmarkStart w:id="31" w:name="_Toc511135183"/>
+      <w:bookmarkStart w:id="31" w:name="_Toc511135905"/>
       <w:r>
         <w:rPr>
           <w:b/>
@@ -13722,7 +12889,7 @@
           <w:b/>
         </w:rPr>
       </w:pPr>
-      <w:bookmarkStart w:id="32" w:name="_Toc511135184"/>
+      <w:bookmarkStart w:id="32" w:name="_Toc511135906"/>
       <w:r>
         <w:rPr>
           <w:b/>
@@ -13899,7 +13066,7 @@
           <w:b/>
         </w:rPr>
       </w:pPr>
-      <w:bookmarkStart w:id="33" w:name="_Toc511135185"/>
+      <w:bookmarkStart w:id="33" w:name="_Toc511135907"/>
       <w:r>
         <w:rPr>
           <w:b/>
@@ -14141,7 +13308,7 @@
           <w:b/>
         </w:rPr>
       </w:pPr>
-      <w:bookmarkStart w:id="34" w:name="_Toc511135186"/>
+      <w:bookmarkStart w:id="34" w:name="_Toc511135908"/>
       <w:r>
         <w:rPr>
           <w:b/>
@@ -14304,7 +13471,7 @@
         </w:rPr>
       </w:pPr>
       <w:bookmarkStart w:id="35" w:name="_Toc477167867"/>
-      <w:bookmarkStart w:id="36" w:name="_Toc511135187"/>
+      <w:bookmarkStart w:id="36" w:name="_Toc511135909"/>
       <w:bookmarkEnd w:id="35"/>
       <w:r>
         <w:rPr>
@@ -14322,7 +13489,7 @@
           <w:b/>
         </w:rPr>
       </w:pPr>
-      <w:bookmarkStart w:id="37" w:name="_Toc511135188"/>
+      <w:bookmarkStart w:id="37" w:name="_Toc511135910"/>
       <w:r>
         <w:rPr>
           <w:rFonts w:cs="Times New Roman"/>
@@ -14351,7 +13518,7 @@
           <w:b/>
         </w:rPr>
       </w:pPr>
-      <w:bookmarkStart w:id="38" w:name="_Toc511135189"/>
+      <w:bookmarkStart w:id="38" w:name="_Toc511135911"/>
       <w:r>
         <w:rPr>
           <w:b/>
@@ -14451,7 +13618,7 @@
           <w:b/>
         </w:rPr>
       </w:pPr>
-      <w:bookmarkStart w:id="39" w:name="_Toc511135190"/>
+      <w:bookmarkStart w:id="39" w:name="_Toc511135912"/>
       <w:r>
         <w:rPr>
           <w:b/>
@@ -14537,7 +13704,7 @@
           <w:b/>
         </w:rPr>
       </w:pPr>
-      <w:bookmarkStart w:id="40" w:name="_Toc511135191"/>
+      <w:bookmarkStart w:id="40" w:name="_Toc511135913"/>
       <w:r>
         <w:rPr>
           <w:b/>
@@ -14787,7 +13954,7 @@
           <w:b/>
         </w:rPr>
       </w:pPr>
-      <w:bookmarkStart w:id="41" w:name="_Toc511135192"/>
+      <w:bookmarkStart w:id="41" w:name="_Toc511135914"/>
       <w:r>
         <w:rPr>
           <w:b/>
@@ -14922,7 +14089,7 @@
           <w:b/>
         </w:rPr>
       </w:pPr>
-      <w:bookmarkStart w:id="42" w:name="_Toc511135193"/>
+      <w:bookmarkStart w:id="42" w:name="_Toc511135915"/>
       <w:r>
         <w:rPr>
           <w:b/>
@@ -15100,7 +14267,7 @@
           <w:b/>
         </w:rPr>
       </w:pPr>
-      <w:bookmarkStart w:id="43" w:name="_Toc511135194"/>
+      <w:bookmarkStart w:id="43" w:name="_Toc511135916"/>
       <w:r>
         <w:rPr>
           <w:b/>
@@ -15123,7 +14290,7 @@
           <w:b/>
         </w:rPr>
       </w:pPr>
-      <w:bookmarkStart w:id="44" w:name="_Toc511135195"/>
+      <w:bookmarkStart w:id="44" w:name="_Toc511135917"/>
       <w:r>
         <w:rPr>
           <w:b/>
@@ -15216,7 +14383,7 @@
           <w:b/>
         </w:rPr>
       </w:pPr>
-      <w:bookmarkStart w:id="45" w:name="_Toc511135196"/>
+      <w:bookmarkStart w:id="45" w:name="_Toc511135918"/>
       <w:r>
         <w:rPr>
           <w:b/>
@@ -15336,7 +14503,7 @@
           <w:b/>
         </w:rPr>
       </w:pPr>
-      <w:bookmarkStart w:id="46" w:name="_Toc511135197"/>
+      <w:bookmarkStart w:id="46" w:name="_Toc511135919"/>
       <w:r>
         <w:rPr>
           <w:b/>
@@ -15456,7 +14623,7 @@
           <w:b/>
         </w:rPr>
       </w:pPr>
-      <w:bookmarkStart w:id="47" w:name="_Toc511135198"/>
+      <w:bookmarkStart w:id="47" w:name="_Toc511135920"/>
       <w:r>
         <w:rPr>
           <w:b/>
@@ -15536,108 +14703,62 @@
     </w:p>
     <w:p>
       <w:pPr>
-        <w:pStyle w:val="Caption"/>
-        <w:rPr>
-          <w:rStyle w:val="Heading2Char"/>
-          <w:i w:val="0"/>
-          <w:color w:val="auto"/>
-        </w:rPr>
-      </w:pPr>
-      <w:bookmarkStart w:id="48" w:name="_Toc511135199"/>
-      <w:r>
-        <w:rPr>
-          <w:rStyle w:val="Heading2Char"/>
-          <w:b/>
-          <w:i w:val="0"/>
-          <w:color w:val="auto"/>
+        <w:rPr>
+          <w:b/>
+        </w:rPr>
+      </w:pPr>
+      <w:r>
+        <w:rPr>
+          <w:b/>
         </w:rPr>
         <w:t>Important notes:</w:t>
       </w:r>
-      <w:bookmarkEnd w:id="48"/>
-    </w:p>
-    <w:p>
-      <w:pPr>
-        <w:pStyle w:val="Bodycopy"/>
-        <w:numPr>
-          <w:ilvl w:val="0"/>
-          <w:numId w:val="31"/>
-        </w:numPr>
+    </w:p>
+    <w:p>
+      <w:r>
+        <w:t xml:space="preserve">1. </w:t>
+      </w:r>
+      <w:r>
+        <w:t>Change product price form name should be change</w:t>
+      </w:r>
+    </w:p>
+    <w:p>
+      <w:r>
+        <w:t xml:space="preserve">2. </w:t>
+      </w:r>
+      <w:r>
+        <w:t>Edit icon should be omit from entry form.</w:t>
+      </w:r>
+    </w:p>
+    <w:p>
+      <w:pPr>
         <w:rPr>
           <w:rStyle w:val="Heading2Char"/>
           <w:color w:val="auto"/>
-        </w:rPr>
-      </w:pPr>
-      <w:bookmarkStart w:id="49" w:name="_Toc511135200"/>
-      <w:r>
+          <w:sz w:val="24"/>
+          <w:szCs w:val="24"/>
+        </w:rPr>
+      </w:pPr>
+      <w:r>
+        <w:t xml:space="preserve">3. </w:t>
+      </w:r>
+      <w:r>
+        <w:t>Print report require</w:t>
+      </w:r>
+    </w:p>
+    <w:p>
+      <w:pPr>
         <w:rPr>
           <w:rStyle w:val="Heading2Char"/>
-          <w:color w:val="auto"/>
-        </w:rPr>
-        <w:t>Change product price form name should be change</w:t>
-      </w:r>
-      <w:bookmarkEnd w:id="49"/>
-    </w:p>
-    <w:p>
-      <w:pPr>
-        <w:pStyle w:val="Bodycopy"/>
-        <w:numPr>
-          <w:ilvl w:val="0"/>
-          <w:numId w:val="31"/>
-        </w:numPr>
+          <w:b/>
+        </w:rPr>
+      </w:pPr>
+      <w:r>
         <w:rPr>
           <w:rStyle w:val="Heading2Char"/>
-          <w:color w:val="auto"/>
-        </w:rPr>
-      </w:pPr>
-      <w:bookmarkStart w:id="50" w:name="_Toc511135201"/>
-      <w:r>
-        <w:rPr>
-          <w:rStyle w:val="Heading2Char"/>
-          <w:color w:val="auto"/>
-        </w:rPr>
-        <w:t>Edit icon should be omit from entry form.</w:t>
-      </w:r>
-      <w:bookmarkEnd w:id="50"/>
-    </w:p>
-    <w:p>
-      <w:pPr>
-        <w:pStyle w:val="Bodycopy"/>
-        <w:numPr>
-          <w:ilvl w:val="0"/>
-          <w:numId w:val="31"/>
-        </w:numPr>
-        <w:rPr>
-          <w:rStyle w:val="Heading2Char"/>
-          <w:color w:val="auto"/>
-        </w:rPr>
-      </w:pPr>
-      <w:bookmarkStart w:id="51" w:name="_Toc511135202"/>
-      <w:r>
-        <w:rPr>
-          <w:rStyle w:val="Heading2Char"/>
-          <w:color w:val="auto"/>
-        </w:rPr>
-        <w:t>Print report require</w:t>
-      </w:r>
-      <w:bookmarkEnd w:id="51"/>
-    </w:p>
-    <w:p>
-      <w:pPr>
-        <w:pStyle w:val="Bodycopy"/>
-        <w:numPr>
-          <w:ilvl w:val="0"/>
-          <w:numId w:val="31"/>
-        </w:numPr>
-        <w:rPr>
-          <w:rStyle w:val="Heading2Char"/>
-          <w:b/>
-        </w:rPr>
-      </w:pPr>
-      <w:r>
-        <w:rPr>
-          <w:rStyle w:val="Heading2Char"/>
-          <w:b/>
-        </w:rPr>
+          <w:b/>
+        </w:rPr>
+        <w:lastRenderedPageBreak/>
         <w:br w:type="page"/>
       </w:r>
     </w:p>
@@ -15648,7 +14769,7 @@
           <w:b/>
         </w:rPr>
       </w:pPr>
-      <w:bookmarkStart w:id="52" w:name="_Toc511135203"/>
+      <w:bookmarkStart w:id="48" w:name="_Toc511135921"/>
       <w:r>
         <w:rPr>
           <w:b/>
@@ -15668,7 +14789,7 @@
         </w:rPr>
         <w:t xml:space="preserve"> History</w:t>
       </w:r>
-      <w:bookmarkEnd w:id="52"/>
+      <w:bookmarkEnd w:id="48"/>
     </w:p>
     <w:p>
       <w:pPr>
@@ -15734,72 +14855,32 @@
     </w:p>
     <w:p>
       <w:pPr>
-        <w:pStyle w:val="Caption"/>
-        <w:rPr>
-          <w:rStyle w:val="Heading2Char"/>
-          <w:i w:val="0"/>
-          <w:color w:val="auto"/>
-        </w:rPr>
-      </w:pPr>
-      <w:bookmarkStart w:id="53" w:name="_Toc511135204"/>
-      <w:r>
-        <w:rPr>
-          <w:rStyle w:val="Heading2Char"/>
-          <w:b/>
-          <w:i w:val="0"/>
-          <w:color w:val="auto"/>
+        <w:rPr>
+          <w:b/>
+        </w:rPr>
+      </w:pPr>
+      <w:r>
+        <w:rPr>
+          <w:b/>
         </w:rPr>
         <w:t>Important notes:</w:t>
       </w:r>
-      <w:bookmarkEnd w:id="53"/>
-    </w:p>
-    <w:p>
-      <w:pPr>
-        <w:pStyle w:val="Caption"/>
-        <w:numPr>
-          <w:ilvl w:val="0"/>
-          <w:numId w:val="30"/>
-        </w:numPr>
-        <w:rPr>
-          <w:rStyle w:val="Heading2Char"/>
-          <w:i w:val="0"/>
-          <w:color w:val="auto"/>
-        </w:rPr>
-      </w:pPr>
-      <w:bookmarkStart w:id="54" w:name="_Toc511135205"/>
-      <w:r>
-        <w:rPr>
-          <w:rStyle w:val="Heading2Char"/>
-          <w:i w:val="0"/>
-          <w:color w:val="auto"/>
-        </w:rPr>
-        <w:t>Product variant group by descending order</w:t>
-      </w:r>
-      <w:bookmarkEnd w:id="54"/>
-    </w:p>
-    <w:p>
-      <w:pPr>
-        <w:pStyle w:val="Caption"/>
-        <w:numPr>
-          <w:ilvl w:val="0"/>
-          <w:numId w:val="30"/>
-        </w:numPr>
-        <w:rPr>
-          <w:rStyle w:val="Heading2Char"/>
-          <w:i w:val="0"/>
-          <w:color w:val="auto"/>
-        </w:rPr>
-      </w:pPr>
-      <w:bookmarkStart w:id="55" w:name="_Toc511135206"/>
-      <w:r>
-        <w:rPr>
-          <w:rStyle w:val="Heading2Char"/>
-          <w:i w:val="0"/>
-          <w:color w:val="auto"/>
-        </w:rPr>
-        <w:t>Group by should not be some.</w:t>
-      </w:r>
-      <w:bookmarkEnd w:id="55"/>
+    </w:p>
+    <w:p>
+      <w:r>
+        <w:t>1. Product</w:t>
+      </w:r>
+      <w:r>
+        <w:t xml:space="preserve"> variant group by descending order</w:t>
+      </w:r>
+    </w:p>
+    <w:p>
+      <w:r>
+        <w:t>2. Group</w:t>
+      </w:r>
+      <w:r>
+        <w:t xml:space="preserve"> by should not be some.</w:t>
+      </w:r>
     </w:p>
     <w:p>
       <w:pPr>
@@ -15819,7 +14900,7 @@
           <w:u w:val="single"/>
         </w:rPr>
       </w:pPr>
-      <w:bookmarkStart w:id="56" w:name="_Toc511135207"/>
+      <w:bookmarkStart w:id="49" w:name="_Toc511135922"/>
       <w:r>
         <w:rPr>
           <w:rStyle w:val="Heading2Char"/>
@@ -15841,7 +14922,7 @@
         </w:rPr>
         <w:t xml:space="preserve"> Information</w:t>
       </w:r>
-      <w:bookmarkEnd w:id="56"/>
+      <w:bookmarkEnd w:id="49"/>
     </w:p>
     <w:p>
       <w:pPr>
@@ -15935,7 +15016,7 @@
           <w:b/>
         </w:rPr>
       </w:pPr>
-      <w:bookmarkStart w:id="57" w:name="_Toc511135208"/>
+      <w:bookmarkStart w:id="50" w:name="_Toc511135923"/>
       <w:r>
         <w:rPr>
           <w:b/>
@@ -15948,7 +15029,7 @@
         </w:rPr>
         <w:t>Customer Commission:</w:t>
       </w:r>
-      <w:bookmarkEnd w:id="57"/>
+      <w:bookmarkEnd w:id="50"/>
     </w:p>
     <w:p>
       <w:pPr>
@@ -15957,14 +15038,14 @@
           <w:b/>
         </w:rPr>
       </w:pPr>
-      <w:bookmarkStart w:id="58" w:name="_Toc511135209"/>
+      <w:bookmarkStart w:id="51" w:name="_Toc511135924"/>
       <w:r>
         <w:rPr>
           <w:b/>
         </w:rPr>
         <w:t>4a) By Product</w:t>
       </w:r>
-      <w:bookmarkEnd w:id="58"/>
+      <w:bookmarkEnd w:id="51"/>
     </w:p>
     <w:p>
       <w:pPr>
@@ -16054,7 +15135,7 @@
           <w:b/>
         </w:rPr>
       </w:pPr>
-      <w:bookmarkStart w:id="59" w:name="_Toc511135210"/>
+      <w:bookmarkStart w:id="52" w:name="_Toc511135925"/>
       <w:r>
         <w:rPr>
           <w:b/>
@@ -16073,7 +15154,7 @@
         </w:rPr>
         <w:t xml:space="preserve"> Customer</w:t>
       </w:r>
-      <w:bookmarkEnd w:id="59"/>
+      <w:bookmarkEnd w:id="52"/>
     </w:p>
     <w:p>
       <w:pPr>
@@ -16148,14 +15229,14 @@
           <w:b/>
         </w:rPr>
       </w:pPr>
-      <w:bookmarkStart w:id="60" w:name="_Toc511135211"/>
+      <w:bookmarkStart w:id="53" w:name="_Toc511135926"/>
       <w:r>
         <w:rPr>
           <w:b/>
         </w:rPr>
         <w:t>5. Customer Credit Limit:</w:t>
       </w:r>
-      <w:bookmarkEnd w:id="60"/>
+      <w:bookmarkEnd w:id="53"/>
     </w:p>
     <w:p>
       <w:pPr>
@@ -16222,94 +15303,50 @@
     </w:p>
     <w:p>
       <w:pPr>
-        <w:pStyle w:val="Caption"/>
-        <w:rPr>
-          <w:rStyle w:val="Heading2Char"/>
-          <w:i w:val="0"/>
-          <w:color w:val="auto"/>
-        </w:rPr>
-      </w:pPr>
-      <w:bookmarkStart w:id="61" w:name="_Toc511135212"/>
-      <w:r>
-        <w:rPr>
-          <w:rStyle w:val="Heading2Char"/>
-          <w:b/>
-          <w:i w:val="0"/>
-          <w:color w:val="auto"/>
+        <w:rPr>
+          <w:b/>
+        </w:rPr>
+      </w:pPr>
+      <w:r>
+        <w:rPr>
+          <w:b/>
         </w:rPr>
         <w:t>Important notes:</w:t>
       </w:r>
-      <w:bookmarkEnd w:id="61"/>
-    </w:p>
-    <w:p>
-      <w:pPr>
-        <w:pStyle w:val="Caption"/>
-        <w:numPr>
-          <w:ilvl w:val="0"/>
-          <w:numId w:val="30"/>
-        </w:numPr>
-        <w:rPr>
-          <w:rStyle w:val="Heading2Char"/>
-          <w:i w:val="0"/>
-          <w:color w:val="auto"/>
-        </w:rPr>
-      </w:pPr>
-      <w:bookmarkStart w:id="62" w:name="_Toc511135213"/>
-      <w:r>
-        <w:rPr>
-          <w:rStyle w:val="Heading2Char"/>
-          <w:i w:val="0"/>
-          <w:color w:val="auto"/>
-        </w:rPr>
-        <w:t>If exceed credit limit during Sales order then Second level approval require.</w:t>
-      </w:r>
-      <w:bookmarkEnd w:id="62"/>
-    </w:p>
-    <w:p>
-      <w:pPr>
-        <w:pStyle w:val="Caption"/>
-        <w:numPr>
-          <w:ilvl w:val="0"/>
-          <w:numId w:val="30"/>
-        </w:numPr>
-        <w:rPr>
-          <w:rStyle w:val="Heading2Char"/>
-          <w:i w:val="0"/>
-          <w:color w:val="auto"/>
-        </w:rPr>
-      </w:pPr>
-      <w:bookmarkStart w:id="63" w:name="_Toc511135214"/>
-      <w:r>
-        <w:rPr>
-          <w:rStyle w:val="Heading2Char"/>
-          <w:i w:val="0"/>
-          <w:color w:val="auto"/>
-        </w:rPr>
-        <w:t>If (Receivable amount +sales order amount) is greater than credit limit then will go second level approval.</w:t>
-      </w:r>
-      <w:bookmarkEnd w:id="63"/>
+    </w:p>
+    <w:p>
+      <w:r>
+        <w:t>1.</w:t>
+      </w:r>
+      <w:r>
+        <w:t xml:space="preserve"> If</w:t>
+      </w:r>
+      <w:r>
+        <w:t xml:space="preserve"> exceed credit limit during Sales order then Second level approval require.</w:t>
+      </w:r>
+    </w:p>
+    <w:p>
+      <w:r>
+        <w:t>2.</w:t>
+      </w:r>
+      <w:r>
+        <w:t xml:space="preserve"> If</w:t>
+      </w:r>
+      <w:r>
+        <w:t xml:space="preserve"> (Receivable amount +sales order amount) is greater than credit limit then will go second level approval.</w:t>
+      </w:r>
+    </w:p>
+    <w:p>
+      <w:r>
+        <w:br w:type="page"/>
+      </w:r>
     </w:p>
     <w:p>
       <w:pPr>
         <w:spacing w:after="0"/>
-        <w:jc w:val="center"/>
-        <w:rPr>
+        <w:rPr>
+          <w:rFonts w:ascii="Times New Roman" w:hAnsi="Times New Roman" w:cs="Times New Roman"/>
           <w:color w:val="000000" w:themeColor="text1"/>
-        </w:rPr>
-      </w:pPr>
-      <w:r>
-        <w:rPr>
-          <w:color w:val="000000" w:themeColor="text1"/>
-        </w:rPr>
-        <w:br w:type="page"/>
-      </w:r>
-    </w:p>
-    <w:p>
-      <w:pPr>
-        <w:spacing w:after="0"/>
-        <w:rPr>
-          <w:rFonts w:ascii="Times New Roman" w:hAnsi="Times New Roman" w:cs="Times New Roman"/>
-          <w:color w:val="000000" w:themeColor="text1"/>
           <w:sz w:val="24"/>
           <w:szCs w:val="24"/>
         </w:rPr>
@@ -16322,14 +15359,14 @@
           <w:b/>
         </w:rPr>
       </w:pPr>
-      <w:bookmarkStart w:id="64" w:name="_Toc511135215"/>
+      <w:bookmarkStart w:id="54" w:name="_Toc511135927"/>
       <w:r>
         <w:rPr>
           <w:b/>
         </w:rPr>
         <w:t>6. Sales Order</w:t>
       </w:r>
-      <w:bookmarkEnd w:id="64"/>
+      <w:bookmarkEnd w:id="54"/>
     </w:p>
     <w:p/>
     <w:p>
@@ -16685,8 +15722,8 @@
         </w:rPr>
         <w:t xml:space="preserve"> test require.</w:t>
       </w:r>
-      <w:bookmarkStart w:id="65" w:name="_Toc473540526"/>
-      <w:bookmarkEnd w:id="65"/>
+      <w:bookmarkStart w:id="55" w:name="_Toc473540526"/>
+      <w:bookmarkEnd w:id="55"/>
     </w:p>
     <w:p>
       <w:pPr>
@@ -16863,7 +15900,7 @@
           <w:b/>
         </w:rPr>
       </w:pPr>
-      <w:bookmarkStart w:id="66" w:name="_Toc511135216"/>
+      <w:bookmarkStart w:id="56" w:name="_Toc511135928"/>
       <w:r>
         <w:rPr>
           <w:b/>
@@ -16876,7 +15913,7 @@
         </w:rPr>
         <w:t>USD</w:t>
       </w:r>
-      <w:bookmarkEnd w:id="66"/>
+      <w:bookmarkEnd w:id="56"/>
     </w:p>
     <w:p>
       <w:pPr>
@@ -16955,7 +15992,7 @@
           <w:b/>
         </w:rPr>
       </w:pPr>
-      <w:bookmarkStart w:id="67" w:name="_Toc511135217"/>
+      <w:bookmarkStart w:id="57" w:name="_Toc511135929"/>
       <w:r>
         <w:rPr>
           <w:b/>
@@ -16963,7 +16000,7 @@
         <w:lastRenderedPageBreak/>
         <w:t>6b) In BDT</w:t>
       </w:r>
-      <w:bookmarkEnd w:id="67"/>
+      <w:bookmarkEnd w:id="57"/>
     </w:p>
     <w:p>
       <w:pPr>
@@ -17039,7 +16076,7 @@
           <w:b/>
         </w:rPr>
       </w:pPr>
-      <w:bookmarkStart w:id="68" w:name="_Toc511135218"/>
+      <w:bookmarkStart w:id="58" w:name="_Toc511135930"/>
       <w:r>
         <w:rPr>
           <w:b/>
@@ -17053,7 +16090,7 @@
         </w:rPr>
         <w:t>. Delivery Order</w:t>
       </w:r>
-      <w:bookmarkEnd w:id="68"/>
+      <w:bookmarkEnd w:id="58"/>
     </w:p>
     <w:p>
       <w:pPr>
@@ -17062,7 +16099,7 @@
           <w:b/>
         </w:rPr>
       </w:pPr>
-      <w:bookmarkStart w:id="69" w:name="_Toc511135219"/>
+      <w:bookmarkStart w:id="59" w:name="_Toc511135931"/>
       <w:r>
         <w:rPr>
           <w:b/>
@@ -17075,7 +16112,7 @@
         </w:rPr>
         <w:t>a) Products</w:t>
       </w:r>
-      <w:bookmarkEnd w:id="69"/>
+      <w:bookmarkEnd w:id="59"/>
     </w:p>
     <w:p>
       <w:pPr>
@@ -18370,7 +17407,7 @@
           <w:b/>
         </w:rPr>
       </w:pPr>
-      <w:bookmarkStart w:id="70" w:name="_Toc511135220"/>
+      <w:bookmarkStart w:id="60" w:name="_Toc511135932"/>
       <w:r>
         <w:rPr>
           <w:b/>
@@ -18383,7 +17420,7 @@
         </w:rPr>
         <w:t>b) Payment in Cash</w:t>
       </w:r>
-      <w:bookmarkEnd w:id="70"/>
+      <w:bookmarkEnd w:id="60"/>
     </w:p>
     <w:p>
       <w:pPr>
@@ -18471,7 +17508,7 @@
           <w:b/>
         </w:rPr>
       </w:pPr>
-      <w:bookmarkStart w:id="71" w:name="_Toc511135221"/>
+      <w:bookmarkStart w:id="61" w:name="_Toc511135933"/>
       <w:r>
         <w:rPr>
           <w:b/>
@@ -18492,7 +17529,7 @@
         </w:rPr>
         <w:t>Cheque</w:t>
       </w:r>
-      <w:bookmarkEnd w:id="71"/>
+      <w:bookmarkEnd w:id="61"/>
       <w:proofErr w:type="spellEnd"/>
     </w:p>
     <w:p>
@@ -18582,7 +17619,7 @@
           <w:szCs w:val="24"/>
         </w:rPr>
       </w:pPr>
-      <w:bookmarkStart w:id="72" w:name="_Toc511135222"/>
+      <w:bookmarkStart w:id="62" w:name="_Toc511135934"/>
       <w:r>
         <w:rPr>
           <w:rStyle w:val="Heading3Char"/>
@@ -18605,7 +17642,7 @@
         </w:rPr>
         <w:t xml:space="preserve"> Payment in TT</w:t>
       </w:r>
-      <w:bookmarkEnd w:id="72"/>
+      <w:bookmarkEnd w:id="62"/>
       <w:r>
         <w:rPr>
           <w:rFonts w:ascii="Times New Roman" w:hAnsi="Times New Roman" w:cs="Times New Roman"/>
@@ -18675,7 +17712,7 @@
           <w:b/>
         </w:rPr>
       </w:pPr>
-      <w:bookmarkStart w:id="73" w:name="_Toc511135223"/>
+      <w:bookmarkStart w:id="63" w:name="_Toc511135935"/>
       <w:r>
         <w:rPr>
           <w:b/>
@@ -18689,7 +17726,7 @@
         </w:rPr>
         <w:t>e) Payment in LC</w:t>
       </w:r>
-      <w:bookmarkEnd w:id="73"/>
+      <w:bookmarkEnd w:id="63"/>
     </w:p>
     <w:p>
       <w:pPr>
@@ -18779,7 +17816,7 @@
           <w:b/>
         </w:rPr>
       </w:pPr>
-      <w:bookmarkStart w:id="74" w:name="_Toc511135224"/>
+      <w:bookmarkStart w:id="64" w:name="_Toc511135936"/>
       <w:r>
         <w:rPr>
           <w:b/>
@@ -18793,7 +17830,7 @@
         </w:rPr>
         <w:t>. Delivery Goods</w:t>
       </w:r>
-      <w:bookmarkEnd w:id="74"/>
+      <w:bookmarkEnd w:id="64"/>
     </w:p>
     <w:p>
       <w:pPr>
@@ -19486,7 +18523,7 @@
       <w:rPr>
         <w:noProof/>
       </w:rPr>
-      <w:t>21</w:t>
+      <w:t>20</w:t>
     </w:r>
     <w:r>
       <w:rPr>
@@ -20437,6 +19474,92 @@
     </w:lvl>
   </w:abstractNum>
   <w:abstractNum w:abstractNumId="6">
+    <w:nsid w:val="17832474"/>
+    <w:multiLevelType w:val="hybridMultilevel"/>
+    <w:tmpl w:val="3FF65134"/>
+    <w:lvl w:ilvl="0" w:tplc="0409000F">
+      <w:start w:val="1"/>
+      <w:numFmt w:val="decimal"/>
+      <w:lvlText w:val="%1."/>
+      <w:lvlJc w:val="left"/>
+      <w:pPr>
+        <w:ind w:left="720" w:hanging="360"/>
+      </w:pPr>
+    </w:lvl>
+    <w:lvl w:ilvl="1" w:tplc="04090019" w:tentative="1">
+      <w:start w:val="1"/>
+      <w:numFmt w:val="lowerLetter"/>
+      <w:lvlText w:val="%2."/>
+      <w:lvlJc w:val="left"/>
+      <w:pPr>
+        <w:ind w:left="1440" w:hanging="360"/>
+      </w:pPr>
+    </w:lvl>
+    <w:lvl w:ilvl="2" w:tplc="0409001B" w:tentative="1">
+      <w:start w:val="1"/>
+      <w:numFmt w:val="lowerRoman"/>
+      <w:lvlText w:val="%3."/>
+      <w:lvlJc w:val="right"/>
+      <w:pPr>
+        <w:ind w:left="2160" w:hanging="180"/>
+      </w:pPr>
+    </w:lvl>
+    <w:lvl w:ilvl="3" w:tplc="0409000F" w:tentative="1">
+      <w:start w:val="1"/>
+      <w:numFmt w:val="decimal"/>
+      <w:lvlText w:val="%4."/>
+      <w:lvlJc w:val="left"/>
+      <w:pPr>
+        <w:ind w:left="2880" w:hanging="360"/>
+      </w:pPr>
+    </w:lvl>
+    <w:lvl w:ilvl="4" w:tplc="04090019" w:tentative="1">
+      <w:start w:val="1"/>
+      <w:numFmt w:val="lowerLetter"/>
+      <w:lvlText w:val="%5."/>
+      <w:lvlJc w:val="left"/>
+      <w:pPr>
+        <w:ind w:left="3600" w:hanging="360"/>
+      </w:pPr>
+    </w:lvl>
+    <w:lvl w:ilvl="5" w:tplc="0409001B" w:tentative="1">
+      <w:start w:val="1"/>
+      <w:numFmt w:val="lowerRoman"/>
+      <w:lvlText w:val="%6."/>
+      <w:lvlJc w:val="right"/>
+      <w:pPr>
+        <w:ind w:left="4320" w:hanging="180"/>
+      </w:pPr>
+    </w:lvl>
+    <w:lvl w:ilvl="6" w:tplc="0409000F" w:tentative="1">
+      <w:start w:val="1"/>
+      <w:numFmt w:val="decimal"/>
+      <w:lvlText w:val="%7."/>
+      <w:lvlJc w:val="left"/>
+      <w:pPr>
+        <w:ind w:left="5040" w:hanging="360"/>
+      </w:pPr>
+    </w:lvl>
+    <w:lvl w:ilvl="7" w:tplc="04090019" w:tentative="1">
+      <w:start w:val="1"/>
+      <w:numFmt w:val="lowerLetter"/>
+      <w:lvlText w:val="%8."/>
+      <w:lvlJc w:val="left"/>
+      <w:pPr>
+        <w:ind w:left="5760" w:hanging="360"/>
+      </w:pPr>
+    </w:lvl>
+    <w:lvl w:ilvl="8" w:tplc="0409001B" w:tentative="1">
+      <w:start w:val="1"/>
+      <w:numFmt w:val="lowerRoman"/>
+      <w:lvlText w:val="%9."/>
+      <w:lvlJc w:val="right"/>
+      <w:pPr>
+        <w:ind w:left="6480" w:hanging="180"/>
+      </w:pPr>
+    </w:lvl>
+  </w:abstractNum>
+  <w:abstractNum w:abstractNumId="7">
     <w:nsid w:val="27C435BB"/>
     <w:multiLevelType w:val="multilevel"/>
     <w:tmpl w:val="1106701C"/>
@@ -20549,7 +19672,7 @@
       </w:rPr>
     </w:lvl>
   </w:abstractNum>
-  <w:abstractNum w:abstractNumId="7">
+  <w:abstractNum w:abstractNumId="8">
     <w:nsid w:val="2A62360F"/>
     <w:multiLevelType w:val="multilevel"/>
     <w:tmpl w:val="33B0781E"/>
@@ -20689,7 +19812,7 @@
       </w:rPr>
     </w:lvl>
   </w:abstractNum>
-  <w:abstractNum w:abstractNumId="8">
+  <w:abstractNum w:abstractNumId="9">
     <w:nsid w:val="31AF38A4"/>
     <w:multiLevelType w:val="multilevel"/>
     <w:tmpl w:val="44AA8E34"/>
@@ -20803,7 +19926,7 @@
       </w:rPr>
     </w:lvl>
   </w:abstractNum>
-  <w:abstractNum w:abstractNumId="9">
+  <w:abstractNum w:abstractNumId="10">
     <w:nsid w:val="324D6123"/>
     <w:multiLevelType w:val="multilevel"/>
     <w:tmpl w:val="89E24062"/>
@@ -20917,7 +20040,7 @@
       </w:rPr>
     </w:lvl>
   </w:abstractNum>
-  <w:abstractNum w:abstractNumId="10">
+  <w:abstractNum w:abstractNumId="11">
     <w:nsid w:val="3BFD1608"/>
     <w:multiLevelType w:val="multilevel"/>
     <w:tmpl w:val="B5A04C62"/>
@@ -21003,7 +20126,7 @@
       </w:pPr>
     </w:lvl>
   </w:abstractNum>
-  <w:abstractNum w:abstractNumId="11">
+  <w:abstractNum w:abstractNumId="12">
     <w:nsid w:val="3FF60FB4"/>
     <w:multiLevelType w:val="multilevel"/>
     <w:tmpl w:val="629ECCA8"/>
@@ -21117,7 +20240,7 @@
       </w:rPr>
     </w:lvl>
   </w:abstractNum>
-  <w:abstractNum w:abstractNumId="12">
+  <w:abstractNum w:abstractNumId="13">
     <w:nsid w:val="42BD02D6"/>
     <w:multiLevelType w:val="hybridMultilevel"/>
     <w:tmpl w:val="117C46B2"/>
@@ -21230,7 +20353,7 @@
       </w:rPr>
     </w:lvl>
   </w:abstractNum>
-  <w:abstractNum w:abstractNumId="13">
+  <w:abstractNum w:abstractNumId="14">
     <w:nsid w:val="45A45BBF"/>
     <w:multiLevelType w:val="multilevel"/>
     <w:tmpl w:val="FE38370C"/>
@@ -21316,7 +20439,7 @@
       </w:pPr>
     </w:lvl>
   </w:abstractNum>
-  <w:abstractNum w:abstractNumId="14">
+  <w:abstractNum w:abstractNumId="15">
     <w:nsid w:val="466A08EC"/>
     <w:multiLevelType w:val="multilevel"/>
     <w:tmpl w:val="B5A04C62"/>
@@ -21402,7 +20525,7 @@
       </w:pPr>
     </w:lvl>
   </w:abstractNum>
-  <w:abstractNum w:abstractNumId="15">
+  <w:abstractNum w:abstractNumId="16">
     <w:nsid w:val="4FC876AB"/>
     <w:multiLevelType w:val="multilevel"/>
     <w:tmpl w:val="906623A8"/>
@@ -21516,7 +20639,7 @@
       </w:rPr>
     </w:lvl>
   </w:abstractNum>
-  <w:abstractNum w:abstractNumId="16">
+  <w:abstractNum w:abstractNumId="17">
     <w:nsid w:val="504F2C84"/>
     <w:multiLevelType w:val="hybridMultilevel"/>
     <w:tmpl w:val="0EF660B4"/>
@@ -21629,7 +20752,7 @@
       </w:rPr>
     </w:lvl>
   </w:abstractNum>
-  <w:abstractNum w:abstractNumId="17">
+  <w:abstractNum w:abstractNumId="18">
     <w:nsid w:val="52C05AB0"/>
     <w:multiLevelType w:val="hybridMultilevel"/>
     <w:tmpl w:val="C7C20042"/>
@@ -21742,7 +20865,7 @@
       </w:rPr>
     </w:lvl>
   </w:abstractNum>
-  <w:abstractNum w:abstractNumId="18">
+  <w:abstractNum w:abstractNumId="19">
     <w:nsid w:val="54145060"/>
     <w:multiLevelType w:val="hybridMultilevel"/>
     <w:tmpl w:val="707817BA"/>
@@ -21855,7 +20978,7 @@
       </w:rPr>
     </w:lvl>
   </w:abstractNum>
-  <w:abstractNum w:abstractNumId="19">
+  <w:abstractNum w:abstractNumId="20">
     <w:nsid w:val="5537694F"/>
     <w:multiLevelType w:val="multilevel"/>
     <w:tmpl w:val="B82E379C"/>
@@ -21995,7 +21118,7 @@
       </w:rPr>
     </w:lvl>
   </w:abstractNum>
-  <w:abstractNum w:abstractNumId="20">
+  <w:abstractNum w:abstractNumId="21">
     <w:nsid w:val="573429BA"/>
     <w:multiLevelType w:val="hybridMultilevel"/>
     <w:tmpl w:val="0AA84272"/>
@@ -22108,7 +21231,7 @@
       </w:rPr>
     </w:lvl>
   </w:abstractNum>
-  <w:abstractNum w:abstractNumId="21">
+  <w:abstractNum w:abstractNumId="22">
     <w:nsid w:val="5E7A3E3F"/>
     <w:multiLevelType w:val="multilevel"/>
     <w:tmpl w:val="53708366"/>
@@ -22249,7 +21372,7 @@
       </w:rPr>
     </w:lvl>
   </w:abstractNum>
-  <w:abstractNum w:abstractNumId="22">
+  <w:abstractNum w:abstractNumId="23">
     <w:nsid w:val="63103177"/>
     <w:multiLevelType w:val="multilevel"/>
     <w:tmpl w:val="BEBCA5F2"/>
@@ -22363,7 +21486,7 @@
       </w:rPr>
     </w:lvl>
   </w:abstractNum>
-  <w:abstractNum w:abstractNumId="23">
+  <w:abstractNum w:abstractNumId="24">
     <w:nsid w:val="65832BD2"/>
     <w:multiLevelType w:val="multilevel"/>
     <w:tmpl w:val="9460C81A"/>
@@ -22503,7 +21626,7 @@
       </w:rPr>
     </w:lvl>
   </w:abstractNum>
-  <w:abstractNum w:abstractNumId="24">
+  <w:abstractNum w:abstractNumId="25">
     <w:nsid w:val="667C7B1A"/>
     <w:multiLevelType w:val="hybridMultilevel"/>
     <w:tmpl w:val="63EE0478"/>
@@ -22616,7 +21739,7 @@
       </w:rPr>
     </w:lvl>
   </w:abstractNum>
-  <w:abstractNum w:abstractNumId="25">
+  <w:abstractNum w:abstractNumId="26">
     <w:nsid w:val="6B1F42B4"/>
     <w:multiLevelType w:val="multilevel"/>
     <w:tmpl w:val="7EB67D40"/>
@@ -22702,7 +21825,7 @@
       </w:pPr>
     </w:lvl>
   </w:abstractNum>
-  <w:abstractNum w:abstractNumId="26">
+  <w:abstractNum w:abstractNumId="27">
     <w:nsid w:val="6BF73DCD"/>
     <w:multiLevelType w:val="hybridMultilevel"/>
     <w:tmpl w:val="2BE096FE"/>
@@ -22815,7 +21938,7 @@
       </w:rPr>
     </w:lvl>
   </w:abstractNum>
-  <w:abstractNum w:abstractNumId="27">
+  <w:abstractNum w:abstractNumId="28">
     <w:nsid w:val="6DFA6E59"/>
     <w:multiLevelType w:val="hybridMultilevel"/>
     <w:tmpl w:val="153867FA"/>
@@ -22904,7 +22027,7 @@
       </w:pPr>
     </w:lvl>
   </w:abstractNum>
-  <w:abstractNum w:abstractNumId="28">
+  <w:abstractNum w:abstractNumId="29">
     <w:nsid w:val="743C6098"/>
     <w:multiLevelType w:val="hybridMultilevel"/>
     <w:tmpl w:val="D730F7C6"/>
@@ -23017,7 +22140,7 @@
       </w:rPr>
     </w:lvl>
   </w:abstractNum>
-  <w:abstractNum w:abstractNumId="29">
+  <w:abstractNum w:abstractNumId="30">
     <w:nsid w:val="75DA7B07"/>
     <w:multiLevelType w:val="multilevel"/>
     <w:tmpl w:val="14D69480"/>
@@ -23139,7 +22262,7 @@
       </w:pPr>
     </w:lvl>
   </w:abstractNum>
-  <w:abstractNum w:abstractNumId="30">
+  <w:abstractNum w:abstractNumId="31">
     <w:nsid w:val="75F0560A"/>
     <w:multiLevelType w:val="multilevel"/>
     <w:tmpl w:val="0D0E52F0"/>
@@ -23288,7 +22411,7 @@
       </w:rPr>
     </w:lvl>
   </w:abstractNum>
-  <w:abstractNum w:abstractNumId="31">
+  <w:abstractNum w:abstractNumId="32">
     <w:nsid w:val="79C66407"/>
     <w:multiLevelType w:val="multilevel"/>
     <w:tmpl w:val="4606DBAA"/>
@@ -23374,7 +22497,7 @@
       </w:pPr>
     </w:lvl>
   </w:abstractNum>
-  <w:abstractNum w:abstractNumId="32">
+  <w:abstractNum w:abstractNumId="33">
     <w:nsid w:val="7BA25A29"/>
     <w:multiLevelType w:val="hybridMultilevel"/>
     <w:tmpl w:val="62166598"/>
@@ -23487,7 +22610,7 @@
       </w:rPr>
     </w:lvl>
   </w:abstractNum>
-  <w:abstractNum w:abstractNumId="33">
+  <w:abstractNum w:abstractNumId="34">
     <w:nsid w:val="7C755680"/>
     <w:multiLevelType w:val="multilevel"/>
     <w:tmpl w:val="77743A38"/>
@@ -23573,7 +22696,7 @@
       </w:pPr>
     </w:lvl>
   </w:abstractNum>
-  <w:abstractNum w:abstractNumId="34">
+  <w:abstractNum w:abstractNumId="35">
     <w:nsid w:val="7C923CDF"/>
     <w:multiLevelType w:val="hybridMultilevel"/>
     <w:tmpl w:val="503C8BA0"/>
@@ -23687,49 +22810,49 @@
     </w:lvl>
   </w:abstractNum>
   <w:num w:numId="1">
-    <w:abstractNumId w:val="13"/>
+    <w:abstractNumId w:val="14"/>
   </w:num>
   <w:num w:numId="2">
     <w:abstractNumId w:val="2"/>
   </w:num>
   <w:num w:numId="3">
-    <w:abstractNumId w:val="30"/>
+    <w:abstractNumId w:val="31"/>
   </w:num>
   <w:num w:numId="4">
-    <w:abstractNumId w:val="6"/>
+    <w:abstractNumId w:val="7"/>
   </w:num>
   <w:num w:numId="5">
+    <w:abstractNumId w:val="11"/>
+  </w:num>
+  <w:num w:numId="6">
+    <w:abstractNumId w:val="26"/>
+  </w:num>
+  <w:num w:numId="7">
+    <w:abstractNumId w:val="16"/>
+  </w:num>
+  <w:num w:numId="8">
+    <w:abstractNumId w:val="9"/>
+  </w:num>
+  <w:num w:numId="9">
+    <w:abstractNumId w:val="34"/>
+  </w:num>
+  <w:num w:numId="10">
+    <w:abstractNumId w:val="32"/>
+  </w:num>
+  <w:num w:numId="11">
+    <w:abstractNumId w:val="23"/>
+  </w:num>
+  <w:num w:numId="12">
+    <w:abstractNumId w:val="22"/>
+  </w:num>
+  <w:num w:numId="13">
     <w:abstractNumId w:val="10"/>
   </w:num>
-  <w:num w:numId="6">
-    <w:abstractNumId w:val="25"/>
-  </w:num>
-  <w:num w:numId="7">
-    <w:abstractNumId w:val="15"/>
-  </w:num>
-  <w:num w:numId="8">
-    <w:abstractNumId w:val="8"/>
-  </w:num>
-  <w:num w:numId="9">
-    <w:abstractNumId w:val="33"/>
-  </w:num>
-  <w:num w:numId="10">
-    <w:abstractNumId w:val="31"/>
-  </w:num>
-  <w:num w:numId="11">
-    <w:abstractNumId w:val="22"/>
-  </w:num>
-  <w:num w:numId="12">
-    <w:abstractNumId w:val="21"/>
-  </w:num>
-  <w:num w:numId="13">
-    <w:abstractNumId w:val="9"/>
-  </w:num>
   <w:num w:numId="14">
-    <w:abstractNumId w:val="11"/>
+    <w:abstractNumId w:val="12"/>
   </w:num>
   <w:num w:numId="15">
-    <w:abstractNumId w:val="23"/>
+    <w:abstractNumId w:val="24"/>
   </w:num>
   <w:num w:numId="16">
     <w:abstractNumId w:val="1"/>
@@ -23741,43 +22864,43 @@
     <w:abstractNumId w:val="5"/>
   </w:num>
   <w:num w:numId="19">
-    <w:abstractNumId w:val="7"/>
+    <w:abstractNumId w:val="8"/>
   </w:num>
   <w:num w:numId="20">
+    <w:abstractNumId w:val="20"/>
+  </w:num>
+  <w:num w:numId="21">
+    <w:abstractNumId w:val="30"/>
+  </w:num>
+  <w:num w:numId="22">
+    <w:abstractNumId w:val="28"/>
+  </w:num>
+  <w:num w:numId="23">
     <w:abstractNumId w:val="19"/>
   </w:num>
-  <w:num w:numId="21">
+  <w:num w:numId="24">
     <w:abstractNumId w:val="29"/>
   </w:num>
-  <w:num w:numId="22">
+  <w:num w:numId="25">
+    <w:abstractNumId w:val="13"/>
+  </w:num>
+  <w:num w:numId="26">
     <w:abstractNumId w:val="27"/>
   </w:num>
-  <w:num w:numId="23">
+  <w:num w:numId="27">
+    <w:abstractNumId w:val="35"/>
+  </w:num>
+  <w:num w:numId="28">
+    <w:abstractNumId w:val="33"/>
+  </w:num>
+  <w:num w:numId="29">
     <w:abstractNumId w:val="18"/>
   </w:num>
-  <w:num w:numId="24">
-    <w:abstractNumId w:val="28"/>
-  </w:num>
-  <w:num w:numId="25">
-    <w:abstractNumId w:val="12"/>
-  </w:num>
-  <w:num w:numId="26">
-    <w:abstractNumId w:val="26"/>
-  </w:num>
-  <w:num w:numId="27">
-    <w:abstractNumId w:val="34"/>
-  </w:num>
-  <w:num w:numId="28">
-    <w:abstractNumId w:val="32"/>
-  </w:num>
-  <w:num w:numId="29">
-    <w:abstractNumId w:val="17"/>
-  </w:num>
   <w:num w:numId="30">
-    <w:abstractNumId w:val="24"/>
+    <w:abstractNumId w:val="25"/>
   </w:num>
   <w:num w:numId="31">
-    <w:abstractNumId w:val="16"/>
+    <w:abstractNumId w:val="17"/>
   </w:num>
   <w:num w:numId="32">
     <w:abstractNumId w:val="4"/>
@@ -23786,10 +22909,13 @@
     <w:abstractNumId w:val="3"/>
   </w:num>
   <w:num w:numId="34">
-    <w:abstractNumId w:val="20"/>
+    <w:abstractNumId w:val="21"/>
   </w:num>
   <w:num w:numId="35">
-    <w:abstractNumId w:val="14"/>
+    <w:abstractNumId w:val="15"/>
+  </w:num>
+  <w:num w:numId="36">
+    <w:abstractNumId w:val="6"/>
   </w:num>
 </w:numbering>
 </file>
@@ -28016,7 +27142,7 @@
 </file>
 
 <file path=customXml/itemProps1.xml><?xml version="1.0" encoding="utf-8"?>
-<ds:datastoreItem xmlns:ds="http://schemas.openxmlformats.org/officeDocument/2006/customXml" ds:itemID="{FD354A2C-0074-4EC9-904C-A7B0C158DEDA}">
+<ds:datastoreItem xmlns:ds="http://schemas.openxmlformats.org/officeDocument/2006/customXml" ds:itemID="{9D4586D3-C84D-4AB1-8B92-BC29EC803361}">
   <ds:schemaRefs>
     <ds:schemaRef ds:uri="http://schemas.openxmlformats.org/officeDocument/2006/bibliography"/>
   </ds:schemaRefs>

</xml_diff>